<commit_message>
- Nouvelle version Cahier des charges avec certains details du meeting au Cap.
</commit_message>
<xml_diff>
--- a/DOCS_GMT/Cahier des Charges_v007.docx
+++ b/DOCS_GMT/Cahier des Charges_v007.docx
@@ -2577,18 +2577,6 @@
         <w:t>Configuration Utilisateur</w:t>
       </w:r>
       <w:bookmarkEnd w:id="4"/>
-    </w:p>
-    <w:p>
-      <w:pPr>
-        <w:pStyle w:val="Titre3"/>
-        <w:numPr>
-          <w:ilvl w:val="0"/>
-          <w:numId w:val="0"/>
-        </w:numPr>
-        <w:rPr>
-          <w:lang w:val="fr-FR"/>
-        </w:rPr>
-      </w:pPr>
     </w:p>
     <w:p>
       <w:pPr>
@@ -3034,38 +3022,38 @@
         <w:rPr>
           <w:lang w:val="fr-FR"/>
         </w:rPr>
+        <w:t>Dans la nouvelle version du logiciel, l</w:t>
+      </w:r>
+      <w:r>
+        <w:rPr>
+          <w:lang w:val="fr-FR"/>
+        </w:rPr>
+        <w:t>a section « Projet et département » doit avoir un champ en plus</w:t>
+      </w:r>
+      <w:r>
+        <w:rPr>
+          <w:lang w:val="fr-FR"/>
+        </w:rPr>
+        <w:t xml:space="preserve"> : </w:t>
+      </w:r>
+      <w:r>
+        <w:rPr>
+          <w:lang w:val="fr-FR"/>
+        </w:rPr>
+        <w:t xml:space="preserve">« Communes ». </w:t>
+      </w:r>
+    </w:p>
+    <w:p>
+      <w:pPr>
+        <w:rPr>
+          <w:lang w:val="fr-FR"/>
+        </w:rPr>
+      </w:pPr>
+      <w:r>
+        <w:rPr>
+          <w:lang w:val="fr-FR"/>
+        </w:rPr>
         <w:lastRenderedPageBreak/>
-        <w:t>Dans la nouvelle version du logiciel, l</w:t>
-      </w:r>
-      <w:r>
-        <w:rPr>
-          <w:lang w:val="fr-FR"/>
-        </w:rPr>
-        <w:t>a section « Projet et département » doit avoir un champ en plus</w:t>
-      </w:r>
-      <w:r>
-        <w:rPr>
-          <w:lang w:val="fr-FR"/>
-        </w:rPr>
-        <w:t xml:space="preserve"> : </w:t>
-      </w:r>
-      <w:r>
-        <w:rPr>
-          <w:lang w:val="fr-FR"/>
-        </w:rPr>
-        <w:t xml:space="preserve">« Communes ». </w:t>
-      </w:r>
-    </w:p>
-    <w:p>
-      <w:pPr>
-        <w:rPr>
-          <w:lang w:val="fr-FR"/>
-        </w:rPr>
-      </w:pPr>
-      <w:r>
-        <w:rPr>
-          <w:lang w:val="fr-FR"/>
-        </w:rPr>
         <w:t xml:space="preserve">Le champ doit être constitué par une </w:t>
       </w:r>
       <w:r>
@@ -3167,14 +3155,12 @@
         </w:rPr>
         <w:t xml:space="preserve">La liste des communes disponible doit changer en concernant </w:t>
       </w:r>
-      <w:proofErr w:type="gramStart"/>
-      <w:r>
-        <w:rPr>
-          <w:lang w:val="fr-FR"/>
-        </w:rPr>
-        <w:t>la</w:t>
-      </w:r>
-      <w:proofErr w:type="gramEnd"/>
+      <w:r>
+        <w:rPr>
+          <w:lang w:val="fr-FR"/>
+        </w:rPr>
+        <w:t>le</w:t>
+      </w:r>
       <w:r>
         <w:rPr>
           <w:lang w:val="fr-FR"/>
@@ -3240,69 +3226,41 @@
       <w:pPr>
         <w:rPr>
           <w:b/>
-          <w:highlight w:val="yellow"/>
+          <w:highlight w:val="cyan"/>
           <w:lang w:val="fr-FR"/>
         </w:rPr>
       </w:pPr>
       <w:r>
         <w:rPr>
           <w:b/>
-          <w:highlight w:val="yellow"/>
-          <w:lang w:val="fr-FR"/>
-        </w:rPr>
-        <w:t>Dans le détail des utilisateurs il faut ajouter la liste des communes</w:t>
-      </w:r>
-    </w:p>
-    <w:p>
-      <w:pPr>
-        <w:jc w:val="center"/>
-        <w:rPr>
-          <w:highlight w:val="yellow"/>
-          <w:lang w:val="fr-FR"/>
-        </w:rPr>
-      </w:pPr>
-    </w:p>
-    <w:p>
-      <w:pPr>
-        <w:rPr>
-          <w:highlight w:val="yellow"/>
-          <w:lang w:val="fr-FR"/>
-        </w:rPr>
-      </w:pPr>
-      <w:r>
-        <w:rPr>
-          <w:highlight w:val="yellow"/>
-          <w:lang w:val="fr-FR"/>
-        </w:rPr>
-        <w:t>Dans le cas le champ « Données système -&gt;Groupe»</w:t>
-      </w:r>
-      <w:r>
-        <w:rPr>
-          <w:highlight w:val="yellow"/>
-          <w:lang w:val="fr-FR"/>
-        </w:rPr>
-        <w:t xml:space="preserve"> est </w:t>
+          <w:highlight w:val="cyan"/>
+          <w:lang w:val="fr-FR"/>
+        </w:rPr>
+        <w:t xml:space="preserve">De </w:t>
       </w:r>
       <w:proofErr w:type="spellStart"/>
       <w:r>
         <w:rPr>
-          <w:highlight w:val="yellow"/>
-          <w:lang w:val="fr-FR"/>
-        </w:rPr>
-        <w:t>selectionné</w:t>
+          <w:b/>
+          <w:highlight w:val="cyan"/>
+          <w:lang w:val="fr-FR"/>
+        </w:rPr>
+        <w:t>consequence</w:t>
       </w:r>
       <w:proofErr w:type="spellEnd"/>
       <w:r>
         <w:rPr>
-          <w:highlight w:val="yellow"/>
-          <w:lang w:val="fr-FR"/>
-        </w:rPr>
-        <w:t xml:space="preserve"> comme « Administrateurs », la section « Projet et département » doit </w:t>
+          <w:b/>
+          <w:highlight w:val="cyan"/>
+          <w:lang w:val="fr-FR"/>
+        </w:rPr>
+        <w:t xml:space="preserve">, la liste des communes concernant un utilisateur, doit </w:t>
       </w:r>
       <w:proofErr w:type="spellStart"/>
       <w:r>
         <w:rPr>
-          <w:highlight w:val="yellow"/>
+          <w:b/>
+          <w:highlight w:val="cyan"/>
           <w:lang w:val="fr-FR"/>
         </w:rPr>
         <w:t>etre</w:t>
@@ -3310,442 +3268,58 @@
       <w:proofErr w:type="spellEnd"/>
       <w:r>
         <w:rPr>
-          <w:highlight w:val="yellow"/>
-          <w:lang w:val="fr-FR"/>
-        </w:rPr>
-        <w:t xml:space="preserve"> désactivé.</w:t>
-      </w:r>
-      <w:r>
-        <w:rPr>
-          <w:highlight w:val="yellow"/>
-          <w:lang w:val="fr-FR"/>
-        </w:rPr>
-        <w:t xml:space="preserve"> NON-&gt; il faut toujours donner la possibilité de faire </w:t>
-      </w:r>
-      <w:proofErr w:type="gramStart"/>
-      <w:r>
-        <w:rPr>
-          <w:highlight w:val="yellow"/>
-          <w:lang w:val="fr-FR"/>
-        </w:rPr>
-        <w:t>un</w:t>
-      </w:r>
-      <w:proofErr w:type="gramEnd"/>
-      <w:r>
-        <w:rPr>
-          <w:highlight w:val="yellow"/>
-          <w:lang w:val="fr-FR"/>
-        </w:rPr>
-        <w:t xml:space="preserve"> sélection. Les </w:t>
-      </w:r>
-      <w:proofErr w:type="gramStart"/>
-      <w:r>
-        <w:rPr>
-          <w:highlight w:val="yellow"/>
-          <w:lang w:val="fr-FR"/>
-        </w:rPr>
-        <w:t>restriction</w:t>
-      </w:r>
-      <w:proofErr w:type="gramEnd"/>
-      <w:r>
-        <w:rPr>
-          <w:highlight w:val="yellow"/>
-          <w:lang w:val="fr-FR"/>
-        </w:rPr>
-        <w:t xml:space="preserve"> sont gérés dans le groupes!</w:t>
-      </w:r>
-    </w:p>
-    <w:p>
-      <w:pPr>
-        <w:rPr>
-          <w:highlight w:val="yellow"/>
-          <w:lang w:val="fr-FR"/>
-        </w:rPr>
-      </w:pPr>
-      <w:r>
-        <w:rPr>
-          <w:highlight w:val="yellow"/>
-          <w:lang w:val="fr-FR"/>
-        </w:rPr>
-        <w:t xml:space="preserve">Tous les fois qui un administrateur </w:t>
+          <w:b/>
+          <w:highlight w:val="cyan"/>
+          <w:lang w:val="fr-FR"/>
+        </w:rPr>
+        <w:t xml:space="preserve"> affiché dans le </w:t>
       </w:r>
       <w:proofErr w:type="spellStart"/>
       <w:r>
         <w:rPr>
-          <w:highlight w:val="yellow"/>
-          <w:lang w:val="fr-FR"/>
-        </w:rPr>
-        <w:t>cree</w:t>
+          <w:b/>
+          <w:highlight w:val="cyan"/>
+          <w:lang w:val="fr-FR"/>
+        </w:rPr>
+        <w:t>detail</w:t>
       </w:r>
       <w:proofErr w:type="spellEnd"/>
       <w:r>
         <w:rPr>
-          <w:highlight w:val="yellow"/>
-          <w:lang w:val="fr-FR"/>
-        </w:rPr>
-        <w:t xml:space="preserve"> un utilisateur il doit </w:t>
-      </w:r>
-      <w:proofErr w:type="spellStart"/>
-      <w:r>
-        <w:rPr>
-          <w:highlight w:val="yellow"/>
-          <w:lang w:val="fr-FR"/>
-        </w:rPr>
-        <w:t>etabilir</w:t>
-      </w:r>
-      <w:proofErr w:type="spellEnd"/>
-      <w:r>
-        <w:rPr>
-          <w:highlight w:val="yellow"/>
-          <w:lang w:val="fr-FR"/>
-        </w:rPr>
-        <w:t xml:space="preserve"> le </w:t>
-      </w:r>
-      <w:proofErr w:type="spellStart"/>
-      <w:r>
-        <w:rPr>
-          <w:highlight w:val="yellow"/>
-          <w:lang w:val="fr-FR"/>
-        </w:rPr>
-        <w:t>departement</w:t>
-      </w:r>
-      <w:proofErr w:type="spellEnd"/>
-      <w:r>
-        <w:rPr>
-          <w:highlight w:val="yellow"/>
-          <w:lang w:val="fr-FR"/>
-        </w:rPr>
-        <w:t xml:space="preserve"> et la liste des communes associé. </w:t>
-      </w:r>
-    </w:p>
-    <w:p>
-      <w:pPr>
-        <w:rPr>
-          <w:lang w:val="fr-FR"/>
-        </w:rPr>
-      </w:pPr>
-      <w:r>
-        <w:rPr>
-          <w:highlight w:val="yellow"/>
-          <w:lang w:val="fr-FR"/>
-        </w:rPr>
-        <w:t xml:space="preserve">Pour activer ou pas la restriction sur les </w:t>
-      </w:r>
-      <w:proofErr w:type="spellStart"/>
-      <w:r>
-        <w:rPr>
-          <w:highlight w:val="yellow"/>
-          <w:lang w:val="fr-FR"/>
-        </w:rPr>
-        <w:t>departement</w:t>
-      </w:r>
-      <w:proofErr w:type="spellEnd"/>
-      <w:r>
-        <w:rPr>
-          <w:highlight w:val="yellow"/>
-          <w:lang w:val="fr-FR"/>
-        </w:rPr>
-        <w:t xml:space="preserve"> et sur les communes voir le </w:t>
-      </w:r>
-      <w:proofErr w:type="spellStart"/>
-      <w:r>
-        <w:rPr>
-          <w:highlight w:val="yellow"/>
-          <w:lang w:val="fr-FR"/>
-        </w:rPr>
-        <w:t>paragraph</w:t>
-      </w:r>
-      <w:proofErr w:type="spellEnd"/>
-      <w:r>
-        <w:rPr>
-          <w:highlight w:val="yellow"/>
-          <w:lang w:val="fr-FR"/>
-        </w:rPr>
-        <w:t xml:space="preserve"> « configuration-&gt;Reference »</w:t>
-      </w:r>
-    </w:p>
-    <w:p>
-      <w:pPr>
-        <w:rPr>
-          <w:lang w:val="fr-FR"/>
-        </w:rPr>
-      </w:pPr>
-      <w:r>
-        <w:rPr>
-          <w:highlight w:val="yellow"/>
-          <w:lang w:val="fr-FR"/>
-        </w:rPr>
-        <w:lastRenderedPageBreak/>
-        <w:t>Dans les restrictions des droit (</w:t>
-      </w:r>
-      <w:proofErr w:type="spellStart"/>
-      <w:r>
-        <w:rPr>
-          <w:highlight w:val="yellow"/>
-          <w:lang w:val="fr-FR"/>
-        </w:rPr>
-        <w:t>paragraph</w:t>
-      </w:r>
-      <w:proofErr w:type="spellEnd"/>
-      <w:r>
-        <w:rPr>
-          <w:highlight w:val="yellow"/>
-          <w:lang w:val="fr-FR"/>
-        </w:rPr>
-        <w:t xml:space="preserve"> </w:t>
-      </w:r>
-      <w:r>
-        <w:rPr>
-          <w:highlight w:val="yellow"/>
-          <w:lang w:val="fr-FR"/>
-        </w:rPr>
-        <w:t>« Configuration-&gt;Reference ») la section « </w:t>
-      </w:r>
-      <w:proofErr w:type="spellStart"/>
-      <w:r>
-        <w:rPr>
-          <w:highlight w:val="yellow"/>
-          <w:lang w:val="fr-FR"/>
-        </w:rPr>
-        <w:t>Role</w:t>
-      </w:r>
-      <w:proofErr w:type="spellEnd"/>
-      <w:r>
-        <w:rPr>
-          <w:highlight w:val="yellow"/>
-          <w:lang w:val="fr-FR"/>
-        </w:rPr>
-        <w:t xml:space="preserve"> -&gt; Restriction sur les </w:t>
-      </w:r>
-      <w:proofErr w:type="spellStart"/>
-      <w:r>
-        <w:rPr>
-          <w:highlight w:val="yellow"/>
-          <w:lang w:val="fr-FR"/>
-        </w:rPr>
-        <w:t>departement</w:t>
-      </w:r>
-      <w:proofErr w:type="spellEnd"/>
-      <w:r>
-        <w:rPr>
-          <w:highlight w:val="yellow"/>
-          <w:lang w:val="fr-FR"/>
-        </w:rPr>
-        <w:t xml:space="preserve"> » va signifier si l’utilisateur </w:t>
-      </w:r>
-      <w:proofErr w:type="spellStart"/>
-      <w:r>
-        <w:rPr>
-          <w:highlight w:val="yellow"/>
-          <w:lang w:val="fr-FR"/>
-        </w:rPr>
-        <w:t>creé</w:t>
-      </w:r>
-      <w:proofErr w:type="spellEnd"/>
-      <w:r>
-        <w:rPr>
-          <w:highlight w:val="yellow"/>
-          <w:lang w:val="fr-FR"/>
-        </w:rPr>
-        <w:t xml:space="preserve"> a les restriction su le </w:t>
-      </w:r>
-      <w:proofErr w:type="spellStart"/>
-      <w:r>
-        <w:rPr>
-          <w:highlight w:val="yellow"/>
-          <w:lang w:val="fr-FR"/>
-        </w:rPr>
-        <w:t>departement</w:t>
-      </w:r>
-      <w:proofErr w:type="spellEnd"/>
-      <w:r>
-        <w:rPr>
-          <w:highlight w:val="yellow"/>
+          <w:b/>
+          <w:highlight w:val="cyan"/>
+          <w:lang w:val="fr-FR"/>
+        </w:rPr>
+        <w:t xml:space="preserve"> du profile d’un utilisateur</w:t>
+      </w:r>
+      <w:r>
+        <w:rPr>
+          <w:b/>
+          <w:highlight w:val="cyan"/>
+          <w:lang w:val="fr-FR"/>
+        </w:rPr>
+        <w:t xml:space="preserve"> (paragraphe suivant)</w:t>
+      </w:r>
+      <w:r>
+        <w:rPr>
+          <w:b/>
+          <w:highlight w:val="cyan"/>
           <w:lang w:val="fr-FR"/>
         </w:rPr>
         <w:t>.</w:t>
       </w:r>
-      <w:r>
-        <w:rPr>
-          <w:lang w:val="fr-FR"/>
-        </w:rPr>
-        <w:t xml:space="preserve"> </w:t>
-      </w:r>
-    </w:p>
-    <w:p>
-      <w:pPr>
-        <w:rPr>
-          <w:lang w:val="fr-FR"/>
-        </w:rPr>
-      </w:pPr>
-    </w:p>
-    <w:p>
-      <w:pPr>
-        <w:rPr>
-          <w:lang w:val="fr-FR"/>
-        </w:rPr>
-      </w:pPr>
-      <w:r>
-        <w:rPr>
-          <w:highlight w:val="yellow"/>
-          <w:lang w:val="fr-FR"/>
-        </w:rPr>
-        <w:t xml:space="preserve">En </w:t>
-      </w:r>
-      <w:proofErr w:type="spellStart"/>
-      <w:r>
-        <w:rPr>
-          <w:highlight w:val="yellow"/>
-          <w:lang w:val="fr-FR"/>
-        </w:rPr>
-        <w:t>depandant</w:t>
-      </w:r>
-      <w:proofErr w:type="spellEnd"/>
-      <w:r>
-        <w:rPr>
-          <w:highlight w:val="yellow"/>
-          <w:lang w:val="fr-FR"/>
-        </w:rPr>
-        <w:t xml:space="preserve"> du </w:t>
-      </w:r>
-      <w:proofErr w:type="spellStart"/>
-      <w:r>
-        <w:rPr>
-          <w:highlight w:val="yellow"/>
-          <w:lang w:val="fr-FR"/>
-        </w:rPr>
-        <w:t>departement</w:t>
-      </w:r>
-      <w:proofErr w:type="spellEnd"/>
-      <w:r>
-        <w:rPr>
-          <w:highlight w:val="yellow"/>
-          <w:lang w:val="fr-FR"/>
-        </w:rPr>
-        <w:t xml:space="preserve">, la liste « Communes » doit changer. Un seul </w:t>
-      </w:r>
-      <w:proofErr w:type="spellStart"/>
-      <w:r>
-        <w:rPr>
-          <w:highlight w:val="yellow"/>
-          <w:lang w:val="fr-FR"/>
-        </w:rPr>
-        <w:t>departement</w:t>
-      </w:r>
-      <w:proofErr w:type="spellEnd"/>
-      <w:r>
-        <w:rPr>
-          <w:highlight w:val="yellow"/>
-          <w:lang w:val="fr-FR"/>
-        </w:rPr>
-        <w:t xml:space="preserve"> peut </w:t>
-      </w:r>
-      <w:proofErr w:type="spellStart"/>
-      <w:r>
-        <w:rPr>
-          <w:highlight w:val="yellow"/>
-          <w:lang w:val="fr-FR"/>
-        </w:rPr>
-        <w:t>etre</w:t>
-      </w:r>
-      <w:proofErr w:type="spellEnd"/>
-      <w:r>
-        <w:rPr>
-          <w:highlight w:val="yellow"/>
-          <w:lang w:val="fr-FR"/>
-        </w:rPr>
-        <w:t xml:space="preserve"> choisi. Plusieurs communes peuvent </w:t>
-      </w:r>
-      <w:proofErr w:type="spellStart"/>
-      <w:r>
-        <w:rPr>
-          <w:highlight w:val="yellow"/>
-          <w:lang w:val="fr-FR"/>
-        </w:rPr>
-        <w:t>etre</w:t>
-      </w:r>
-      <w:proofErr w:type="spellEnd"/>
-      <w:r>
-        <w:rPr>
-          <w:highlight w:val="yellow"/>
-          <w:lang w:val="fr-FR"/>
-        </w:rPr>
-        <w:t xml:space="preserve"> choisi. La </w:t>
-      </w:r>
-      <w:r>
-        <w:rPr>
-          <w:highlight w:val="yellow"/>
-          <w:lang w:val="fr-FR"/>
-        </w:rPr>
-        <w:t xml:space="preserve">combinaison </w:t>
-      </w:r>
-      <w:r>
-        <w:rPr>
-          <w:highlight w:val="yellow"/>
-          <w:lang w:val="fr-FR"/>
-        </w:rPr>
-        <w:t>« </w:t>
-      </w:r>
-      <w:proofErr w:type="spellStart"/>
-      <w:r>
-        <w:rPr>
-          <w:highlight w:val="yellow"/>
-          <w:lang w:val="fr-FR"/>
-        </w:rPr>
-        <w:t>Departement</w:t>
-      </w:r>
-      <w:proofErr w:type="spellEnd"/>
-      <w:r>
-        <w:rPr>
-          <w:highlight w:val="yellow"/>
-          <w:lang w:val="fr-FR"/>
-        </w:rPr>
-        <w:t xml:space="preserve"> + liste des communes » </w:t>
-      </w:r>
-      <w:r>
-        <w:rPr>
-          <w:highlight w:val="yellow"/>
-          <w:lang w:val="fr-FR"/>
-        </w:rPr>
-        <w:t xml:space="preserve">est le SOUS DEPARTEMENT </w:t>
-      </w:r>
-      <w:proofErr w:type="spellStart"/>
-      <w:r>
-        <w:rPr>
-          <w:highlight w:val="yellow"/>
-          <w:lang w:val="fr-FR"/>
-        </w:rPr>
-        <w:t>corrispondant</w:t>
-      </w:r>
-      <w:proofErr w:type="spellEnd"/>
-      <w:r>
-        <w:rPr>
-          <w:highlight w:val="yellow"/>
-          <w:lang w:val="fr-FR"/>
-        </w:rPr>
-        <w:t xml:space="preserve"> au Chef d’Antenne.</w:t>
-      </w:r>
-    </w:p>
-    <w:p>
-      <w:pPr>
-        <w:rPr>
-          <w:lang w:val="fr-FR"/>
-        </w:rPr>
-      </w:pPr>
-    </w:p>
-    <w:p>
-      <w:pPr>
-        <w:rPr>
-          <w:highlight w:val="yellow"/>
-          <w:lang w:val="fr-FR"/>
-        </w:rPr>
-      </w:pPr>
-      <w:r>
-        <w:rPr>
-          <w:highlight w:val="yellow"/>
-          <w:lang w:val="fr-FR"/>
-        </w:rPr>
-        <w:t>Pour les autres champs et pour les autres utilisateurs il n’y a pas des propositions de changement.</w:t>
+    </w:p>
+    <w:p>
+      <w:pPr>
+        <w:rPr>
+          <w:lang w:val="fr-FR"/>
+        </w:rPr>
+      </w:pPr>
+      <w:r>
+        <w:rPr>
+          <w:lang w:val="fr-FR"/>
+        </w:rPr>
+        <w:t>-----</w:t>
       </w:r>
     </w:p>
     <w:p>
@@ -3777,6 +3351,7 @@
           <w:highlight w:val="yellow"/>
           <w:lang w:eastAsia="en-GB"/>
         </w:rPr>
+        <w:lastRenderedPageBreak/>
         <w:drawing>
           <wp:inline distT="0" distB="0" distL="0" distR="0" wp14:anchorId="19750523" wp14:editId="3952DB18">
             <wp:extent cx="2638793" cy="4677428"/>
@@ -3850,6 +3425,19 @@
     </w:p>
     <w:p>
       <w:pPr>
+        <w:rPr>
+          <w:lang w:val="fr-FR"/>
+        </w:rPr>
+      </w:pPr>
+      <w:r>
+        <w:rPr>
+          <w:lang w:val="fr-FR"/>
+        </w:rPr>
+        <w:t>----</w:t>
+      </w:r>
+    </w:p>
+    <w:p>
+      <w:pPr>
         <w:pStyle w:val="Titre3"/>
         <w:rPr>
           <w:lang w:val="fr-FR"/>
@@ -3876,11 +3464,19 @@
         </w:rPr>
         <w:t xml:space="preserve">La table avec la liste des utilisateurs doit avoir </w:t>
       </w:r>
-      <w:r>
-        <w:rPr>
-          <w:lang w:val="fr-FR"/>
-        </w:rPr>
-        <w:t>un autre</w:t>
+      <w:proofErr w:type="gramStart"/>
+      <w:r>
+        <w:rPr>
+          <w:lang w:val="fr-FR"/>
+        </w:rPr>
+        <w:t>un</w:t>
+      </w:r>
+      <w:proofErr w:type="gramEnd"/>
+      <w:r>
+        <w:rPr>
+          <w:lang w:val="fr-FR"/>
+        </w:rPr>
+        <w:t xml:space="preserve"> autre</w:t>
       </w:r>
       <w:r>
         <w:rPr>
@@ -3888,14 +3484,12 @@
         </w:rPr>
         <w:t xml:space="preserve"> colonne pour montrer la liste </w:t>
       </w:r>
-      <w:proofErr w:type="gramStart"/>
-      <w:r>
-        <w:rPr>
-          <w:lang w:val="fr-FR"/>
-        </w:rPr>
-        <w:t>des communes associé</w:t>
-      </w:r>
-      <w:proofErr w:type="gramEnd"/>
+      <w:r>
+        <w:rPr>
+          <w:lang w:val="fr-FR"/>
+        </w:rPr>
+        <w:t>des communes associées</w:t>
+      </w:r>
       <w:r>
         <w:rPr>
           <w:lang w:val="fr-FR"/>
@@ -3914,7 +3508,6 @@
           <w:noProof/>
           <w:lang w:eastAsia="en-GB"/>
         </w:rPr>
-        <w:lastRenderedPageBreak/>
         <w:drawing>
           <wp:inline distT="0" distB="0" distL="0" distR="0">
             <wp:extent cx="6115685" cy="2529205"/>
@@ -3985,6 +3578,7 @@
         <w:rPr>
           <w:lang w:val="fr-FR"/>
         </w:rPr>
+        <w:lastRenderedPageBreak/>
         <w:t>Configuration</w:t>
       </w:r>
       <w:bookmarkEnd w:id="7"/>
@@ -4018,7 +3612,19 @@
         <w:rPr>
           <w:lang w:val="fr-FR"/>
         </w:rPr>
-        <w:t xml:space="preserve"> d’ajouter la voix de restriction sur les communes concernant la possibilité de l’utilisateur de consulter/modifier/supprimer les données en suivant la liste des communes </w:t>
+        <w:t xml:space="preserve"> d’ajouter la voix de restriction sur les communes concernant la possibilité </w:t>
+      </w:r>
+      <w:r>
+        <w:rPr>
+          <w:lang w:val="fr-FR"/>
+        </w:rPr>
+        <w:t>pour</w:t>
+      </w:r>
+      <w:r>
+        <w:rPr>
+          <w:lang w:val="fr-FR"/>
+        </w:rPr>
+        <w:t xml:space="preserve"> l’utilisateur de consulter/modifier/supprimer les données en suivant la liste des communes </w:t>
       </w:r>
       <w:r>
         <w:rPr>
@@ -4652,47 +4258,17 @@
         </w:rPr>
         <w:t xml:space="preserve">Chaque section doit donc avoir </w:t>
       </w:r>
-      <w:proofErr w:type="gramStart"/>
-      <w:r>
-        <w:rPr>
-          <w:lang w:val="fr-FR"/>
-        </w:rPr>
-        <w:t>les autorisation</w:t>
-      </w:r>
-      <w:proofErr w:type="gramEnd"/>
-      <w:r>
-        <w:rPr>
-          <w:lang w:val="fr-FR"/>
-        </w:rPr>
-        <w:t xml:space="preserve"> comme dans l’</w:t>
-      </w:r>
-      <w:proofErr w:type="spellStart"/>
-      <w:r>
-        <w:rPr>
-          <w:lang w:val="fr-FR"/>
-        </w:rPr>
-        <w:t>esample</w:t>
-      </w:r>
-      <w:proofErr w:type="spellEnd"/>
-      <w:r>
-        <w:rPr>
-          <w:lang w:val="fr-FR"/>
-        </w:rPr>
-        <w:t xml:space="preserve"> suivant (pour l’</w:t>
-      </w:r>
-      <w:proofErr w:type="spellStart"/>
-      <w:r>
-        <w:rPr>
-          <w:lang w:val="fr-FR"/>
-        </w:rPr>
-        <w:t>example</w:t>
-      </w:r>
-      <w:proofErr w:type="spellEnd"/>
-      <w:r>
-        <w:rPr>
-          <w:lang w:val="fr-FR"/>
-        </w:rPr>
-        <w:t xml:space="preserve"> c’était pris la section « Agriculteur »</w:t>
+      <w:r>
+        <w:rPr>
+          <w:lang w:val="fr-FR"/>
+        </w:rPr>
+        <w:t>les autorisations comme dans l’exemple suivant (pour l’exe</w:t>
+      </w:r>
+      <w:r>
+        <w:rPr>
+          <w:lang w:val="fr-FR"/>
+        </w:rPr>
+        <w:t>mple c’était pris la section « Agriculteur »</w:t>
       </w:r>
     </w:p>
     <w:p>
@@ -4706,7 +4282,6 @@
           <w:noProof/>
           <w:lang w:eastAsia="en-GB"/>
         </w:rPr>
-        <w:lastRenderedPageBreak/>
         <w:drawing>
           <wp:inline distT="0" distB="0" distL="0" distR="0">
             <wp:extent cx="6115685" cy="2576830"/>
@@ -4774,6 +4349,7 @@
         <w:rPr>
           <w:lang w:val="fr-FR"/>
         </w:rPr>
+        <w:lastRenderedPageBreak/>
         <w:t xml:space="preserve">Un groupe qui a des </w:t>
       </w:r>
       <w:r>
@@ -5170,6 +4746,22 @@
     </w:p>
     <w:p>
       <w:pPr>
+        <w:pStyle w:val="Titre3"/>
+        <w:rPr>
+          <w:lang w:val="fr-FR"/>
+        </w:rPr>
+      </w:pPr>
+      <w:bookmarkStart w:id="12" w:name="_Toc446680587"/>
+      <w:r>
+        <w:rPr>
+          <w:lang w:val="fr-FR"/>
+        </w:rPr>
+        <w:t>Recherche Agriculteurs</w:t>
+      </w:r>
+      <w:bookmarkEnd w:id="12"/>
+    </w:p>
+    <w:p>
+      <w:pPr>
         <w:ind w:left="45"/>
         <w:rPr>
           <w:lang w:val="fr-FR"/>
@@ -5179,101 +4771,20 @@
         <w:rPr>
           <w:lang w:val="fr-FR"/>
         </w:rPr>
-        <w:t xml:space="preserve">Les </w:t>
-      </w:r>
-      <w:r>
-        <w:rPr>
-          <w:lang w:val="fr-FR"/>
-        </w:rPr>
-        <w:t>résultats</w:t>
-      </w:r>
-      <w:r>
-        <w:rPr>
-          <w:lang w:val="fr-FR"/>
-        </w:rPr>
-        <w:t xml:space="preserve"> de la recherche </w:t>
-      </w:r>
-      <w:r>
-        <w:rPr>
-          <w:lang w:val="fr-FR"/>
-        </w:rPr>
-        <w:t>doit changer en concernant l’acteur enregistré (</w:t>
-      </w:r>
-      <w:r>
-        <w:rPr>
-          <w:lang w:val="fr-FR"/>
-        </w:rPr>
-        <w:t>après</w:t>
-      </w:r>
-      <w:bookmarkStart w:id="12" w:name="_GoBack"/>
-      <w:bookmarkEnd w:id="12"/>
-      <w:r>
-        <w:rPr>
-          <w:lang w:val="fr-FR"/>
-        </w:rPr>
-        <w:t xml:space="preserve"> le login)</w:t>
-      </w:r>
-      <w:r>
-        <w:rPr>
-          <w:lang w:val="fr-FR"/>
-        </w:rPr>
-        <w:t>, les droits du groupe d’appartenance (</w:t>
-      </w:r>
-      <w:r>
-        <w:rPr>
-          <w:lang w:val="fr-FR"/>
-        </w:rPr>
-        <w:t>paragraphe</w:t>
-      </w:r>
-      <w:r>
-        <w:rPr>
-          <w:lang w:val="fr-FR"/>
-        </w:rPr>
-        <w:t xml:space="preserve"> 4.2) et la zone de </w:t>
-      </w:r>
-      <w:proofErr w:type="spellStart"/>
-      <w:r>
-        <w:rPr>
-          <w:lang w:val="fr-FR"/>
-        </w:rPr>
-        <w:t>reference</w:t>
-      </w:r>
-      <w:proofErr w:type="spellEnd"/>
-      <w:r>
-        <w:rPr>
-          <w:lang w:val="fr-FR"/>
-        </w:rPr>
-        <w:t xml:space="preserve"> (paragraphe 4.1)</w:t>
-      </w:r>
-      <w:r>
-        <w:rPr>
-          <w:lang w:val="fr-FR"/>
-        </w:rPr>
-        <w:t>.</w:t>
-      </w:r>
-    </w:p>
-    <w:p>
-      <w:pPr>
-        <w:pStyle w:val="Titre3"/>
-        <w:rPr>
-          <w:lang w:val="fr-FR"/>
-        </w:rPr>
-      </w:pPr>
-      <w:bookmarkStart w:id="13" w:name="_Toc446680587"/>
-      <w:r>
-        <w:rPr>
-          <w:lang w:val="fr-FR"/>
-        </w:rPr>
-        <w:t>Recherche Agriculteurs</w:t>
-      </w:r>
-      <w:bookmarkEnd w:id="13"/>
-    </w:p>
-    <w:p>
-      <w:pPr>
-        <w:rPr>
-          <w:lang w:val="fr-FR"/>
-        </w:rPr>
-      </w:pPr>
+        <w:t>Le résultat et les filtres de la recherche doivent</w:t>
+      </w:r>
+      <w:r>
+        <w:rPr>
+          <w:lang w:val="fr-FR"/>
+        </w:rPr>
+        <w:t xml:space="preserve"> </w:t>
+      </w:r>
+      <w:r>
+        <w:rPr>
+          <w:lang w:val="fr-FR"/>
+        </w:rPr>
+        <w:t>changer en concernant : l’acteur/utilisateur connecté (après le login), donc les droits du groupe d’appartenance (paragraphe 4.2) et la zone de référence (paragraphe 4.1).</w:t>
+      </w:r>
     </w:p>
     <w:p>
       <w:pPr>
@@ -5510,6 +5021,14 @@
         </w:rPr>
         <w:t xml:space="preserve">. Aussi le filtrage doit suivre les restrictions de l’enregistrement de l’utilisateur. </w:t>
       </w:r>
+    </w:p>
+    <w:p>
+      <w:pPr>
+        <w:ind w:left="45"/>
+        <w:rPr>
+          <w:lang w:val="fr-FR"/>
+        </w:rPr>
+      </w:pPr>
       <w:proofErr w:type="spellStart"/>
       <w:r>
         <w:rPr>
@@ -5602,14 +5121,12 @@
         </w:rPr>
         <w:t> : Nom de l’</w:t>
       </w:r>
-      <w:proofErr w:type="spellStart"/>
-      <w:r>
-        <w:rPr>
-          <w:lang w:val="fr-FR"/>
-        </w:rPr>
-        <w:t>agriuculteur</w:t>
-      </w:r>
-      <w:proofErr w:type="spellEnd"/>
+      <w:r>
+        <w:rPr>
+          <w:lang w:val="fr-FR"/>
+        </w:rPr>
+        <w:t>agriculteur</w:t>
+      </w:r>
       <w:r>
         <w:rPr>
           <w:lang w:val="fr-FR"/>
@@ -5937,6 +5454,7 @@
         <w:rPr>
           <w:lang w:val="fr-FR"/>
         </w:rPr>
+        <w:lastRenderedPageBreak/>
         <w:t xml:space="preserve">Dans le </w:t>
       </w:r>
       <w:proofErr w:type="spellStart"/>
@@ -6006,120 +5524,1426 @@
         <w:rPr>
           <w:lang w:val="fr-FR"/>
         </w:rPr>
+        <w:t xml:space="preserve">L’utilisateur aura la </w:t>
+      </w:r>
+      <w:r>
+        <w:rPr>
+          <w:lang w:val="fr-FR"/>
+        </w:rPr>
+        <w:t>possibilité</w:t>
+      </w:r>
+      <w:r>
+        <w:rPr>
+          <w:lang w:val="fr-FR"/>
+        </w:rPr>
+        <w:t xml:space="preserve"> de cliquer sur </w:t>
+      </w:r>
+      <w:proofErr w:type="gramStart"/>
+      <w:r>
+        <w:rPr>
+          <w:lang w:val="fr-FR"/>
+        </w:rPr>
+        <w:t>un</w:t>
+      </w:r>
+      <w:proofErr w:type="gramEnd"/>
+      <w:r>
+        <w:rPr>
+          <w:lang w:val="fr-FR"/>
+        </w:rPr>
+        <w:t xml:space="preserve"> ligne et d’ouvrir (</w:t>
+      </w:r>
+      <w:r>
+        <w:rPr>
+          <w:lang w:val="fr-FR"/>
+        </w:rPr>
+        <w:t>afficher</w:t>
+      </w:r>
+      <w:r>
+        <w:rPr>
+          <w:lang w:val="fr-FR"/>
+        </w:rPr>
+        <w:t xml:space="preserve">) les donnes d’un seul agriculteur en </w:t>
+      </w:r>
+      <w:r>
+        <w:rPr>
+          <w:lang w:val="fr-FR"/>
+        </w:rPr>
+        <w:t>détaille</w:t>
+      </w:r>
+      <w:r>
+        <w:rPr>
+          <w:lang w:val="fr-FR"/>
+        </w:rPr>
+        <w:t>.</w:t>
+      </w:r>
+    </w:p>
+    <w:p>
+      <w:pPr>
+        <w:pStyle w:val="Titre4"/>
+        <w:rPr>
+          <w:lang w:val="fr-FR"/>
+        </w:rPr>
+      </w:pPr>
+      <w:r>
+        <w:rPr>
+          <w:lang w:val="fr-FR"/>
+        </w:rPr>
+        <w:t>Parcelle (polygone) du terrain de l’agriculteur</w:t>
+      </w:r>
+    </w:p>
+    <w:p>
+      <w:pPr>
+        <w:rPr>
+          <w:lang w:val="fr-FR"/>
+        </w:rPr>
+      </w:pPr>
+      <w:r>
+        <w:rPr>
+          <w:lang w:val="fr-FR"/>
+        </w:rPr>
+        <w:t>Le détail d’un agriculteur, doit montrer aussi la parcelle de l’agriculteur avec les informations suivantes :</w:t>
+      </w:r>
+    </w:p>
+    <w:p>
+      <w:pPr>
+        <w:pStyle w:val="Paragraphedeliste"/>
+        <w:numPr>
+          <w:ilvl w:val="0"/>
+          <w:numId w:val="10"/>
+        </w:numPr>
+        <w:rPr>
+          <w:lang w:val="fr-FR"/>
+        </w:rPr>
+      </w:pPr>
+      <w:r>
+        <w:rPr>
+          <w:lang w:val="fr-FR"/>
+        </w:rPr>
+        <w:t>Coordonnées (latitude et longitude) des sommets du polygone</w:t>
+      </w:r>
+    </w:p>
+    <w:p>
+      <w:pPr>
+        <w:pStyle w:val="Paragraphedeliste"/>
+        <w:numPr>
+          <w:ilvl w:val="0"/>
+          <w:numId w:val="10"/>
+        </w:numPr>
+        <w:rPr>
+          <w:lang w:val="fr-FR"/>
+        </w:rPr>
+      </w:pPr>
+      <w:r>
+        <w:rPr>
+          <w:lang w:val="fr-FR"/>
+        </w:rPr>
+        <w:t>Périmètre</w:t>
+      </w:r>
+    </w:p>
+    <w:p>
+      <w:pPr>
+        <w:pStyle w:val="Paragraphedeliste"/>
+        <w:numPr>
+          <w:ilvl w:val="0"/>
+          <w:numId w:val="10"/>
+        </w:numPr>
+        <w:rPr>
+          <w:lang w:val="fr-FR"/>
+        </w:rPr>
+      </w:pPr>
+      <w:r>
+        <w:rPr>
+          <w:lang w:val="fr-FR"/>
+        </w:rPr>
+        <w:t>Superficie totale (en mètre carré).</w:t>
+      </w:r>
+    </w:p>
+    <w:p>
+      <w:pPr>
+        <w:pStyle w:val="Titre3"/>
+        <w:rPr>
+          <w:lang w:val="fr-FR"/>
+        </w:rPr>
+      </w:pPr>
+      <w:r>
+        <w:rPr>
+          <w:lang w:val="fr-FR"/>
+        </w:rPr>
+        <w:t xml:space="preserve">Créer un </w:t>
+      </w:r>
+      <w:r>
+        <w:rPr>
+          <w:lang w:val="fr-FR"/>
+        </w:rPr>
+        <w:t>Agriculteurs</w:t>
+      </w:r>
+    </w:p>
+    <w:p>
+      <w:pPr>
+        <w:ind w:left="45"/>
+        <w:rPr>
+          <w:lang w:val="fr-FR"/>
+        </w:rPr>
+      </w:pPr>
+      <w:r>
+        <w:rPr>
+          <w:lang w:val="fr-FR"/>
+        </w:rPr>
+        <w:t xml:space="preserve">Le logiciel donne la </w:t>
+      </w:r>
+      <w:r>
+        <w:rPr>
+          <w:lang w:val="fr-FR"/>
+        </w:rPr>
+        <w:t>possibilité</w:t>
+      </w:r>
+      <w:r>
+        <w:rPr>
+          <w:lang w:val="fr-FR"/>
+        </w:rPr>
+        <w:t xml:space="preserve"> de créer (</w:t>
+      </w:r>
+      <w:r>
+        <w:rPr>
+          <w:lang w:val="fr-FR"/>
+        </w:rPr>
+        <w:t>saisir</w:t>
+      </w:r>
+      <w:r>
+        <w:rPr>
+          <w:lang w:val="fr-FR"/>
+        </w:rPr>
+        <w:t xml:space="preserve"> des </w:t>
+      </w:r>
+      <w:r>
+        <w:rPr>
+          <w:lang w:val="fr-FR"/>
+        </w:rPr>
+        <w:t>nouveaux</w:t>
+      </w:r>
+      <w:r>
+        <w:rPr>
+          <w:lang w:val="fr-FR"/>
+        </w:rPr>
+        <w:t xml:space="preserve">) </w:t>
+      </w:r>
+      <w:r>
+        <w:rPr>
+          <w:lang w:val="fr-FR"/>
+        </w:rPr>
+        <w:t>agriculteurs</w:t>
+      </w:r>
+      <w:r>
+        <w:rPr>
+          <w:lang w:val="fr-FR"/>
+        </w:rPr>
+        <w:t>.</w:t>
+      </w:r>
+    </w:p>
+    <w:p>
+      <w:pPr>
+        <w:pStyle w:val="Titre4"/>
+        <w:rPr>
+          <w:lang w:val="fr-FR"/>
+        </w:rPr>
+      </w:pPr>
+      <w:r>
+        <w:rPr>
+          <w:lang w:val="fr-FR"/>
+        </w:rPr>
+        <w:t xml:space="preserve">Contraints de </w:t>
+      </w:r>
+      <w:r>
+        <w:rPr>
+          <w:lang w:val="fr-FR"/>
+        </w:rPr>
+        <w:t>création</w:t>
+      </w:r>
+    </w:p>
+    <w:p>
+      <w:pPr>
+        <w:ind w:left="45"/>
+        <w:rPr>
+          <w:lang w:val="fr-FR"/>
+        </w:rPr>
+      </w:pPr>
+      <w:r>
+        <w:rPr>
+          <w:lang w:val="fr-FR"/>
+        </w:rPr>
+        <w:t xml:space="preserve">Chaque </w:t>
+      </w:r>
+      <w:r>
+        <w:rPr>
+          <w:lang w:val="fr-FR"/>
+        </w:rPr>
+        <w:t>agriculteur</w:t>
+      </w:r>
+      <w:r>
+        <w:rPr>
+          <w:lang w:val="fr-FR"/>
+        </w:rPr>
+        <w:t xml:space="preserve"> a un </w:t>
+      </w:r>
+      <w:r>
+        <w:rPr>
+          <w:lang w:val="fr-FR"/>
+        </w:rPr>
+        <w:t>numéro</w:t>
+      </w:r>
+      <w:r>
+        <w:rPr>
+          <w:lang w:val="fr-FR"/>
+        </w:rPr>
+        <w:t xml:space="preserve"> d’</w:t>
+      </w:r>
+      <w:r>
+        <w:rPr>
+          <w:lang w:val="fr-FR"/>
+        </w:rPr>
+        <w:t>identification</w:t>
+      </w:r>
+      <w:r>
+        <w:rPr>
+          <w:lang w:val="fr-FR"/>
+        </w:rPr>
+        <w:t xml:space="preserve"> unique. La saisie d’un nouveau agriculteur doit </w:t>
+      </w:r>
+      <w:r>
+        <w:rPr>
+          <w:lang w:val="fr-FR"/>
+        </w:rPr>
+        <w:t>être</w:t>
+      </w:r>
+      <w:r>
+        <w:rPr>
+          <w:lang w:val="fr-FR"/>
+        </w:rPr>
+        <w:t xml:space="preserve"> bloque lor</w:t>
+      </w:r>
+      <w:r>
+        <w:rPr>
+          <w:lang w:val="fr-FR"/>
+        </w:rPr>
+        <w:t>s qu</w:t>
+      </w:r>
+      <w:r>
+        <w:rPr>
+          <w:lang w:val="fr-FR"/>
+        </w:rPr>
+        <w:t xml:space="preserve">’un </w:t>
+      </w:r>
+      <w:r>
+        <w:rPr>
+          <w:lang w:val="fr-FR"/>
+        </w:rPr>
+        <w:t>numéro</w:t>
+      </w:r>
+      <w:r>
+        <w:rPr>
+          <w:lang w:val="fr-FR"/>
+        </w:rPr>
+        <w:t xml:space="preserve"> d’identification (du </w:t>
+      </w:r>
+      <w:r>
+        <w:rPr>
+          <w:lang w:val="fr-FR"/>
+        </w:rPr>
+        <w:t>même</w:t>
+      </w:r>
+      <w:r>
+        <w:rPr>
+          <w:lang w:val="fr-FR"/>
+        </w:rPr>
+        <w:t xml:space="preserve"> type d’indentification) est déjà </w:t>
+      </w:r>
+      <w:r>
+        <w:rPr>
+          <w:lang w:val="fr-FR"/>
+        </w:rPr>
+        <w:t>existant.</w:t>
+      </w:r>
+    </w:p>
+    <w:p>
+      <w:pPr>
+        <w:pStyle w:val="Titre4"/>
+        <w:rPr>
+          <w:lang w:val="fr-FR"/>
+        </w:rPr>
+      </w:pPr>
+      <w:proofErr w:type="spellStart"/>
+      <w:r>
+        <w:rPr>
+          <w:lang w:val="fr-FR"/>
+        </w:rPr>
+        <w:t>Bulk</w:t>
+      </w:r>
+      <w:proofErr w:type="spellEnd"/>
+      <w:r>
+        <w:rPr>
+          <w:lang w:val="fr-FR"/>
+        </w:rPr>
+        <w:t xml:space="preserve"> </w:t>
+      </w:r>
+      <w:proofErr w:type="spellStart"/>
+      <w:r>
+        <w:rPr>
+          <w:lang w:val="fr-FR"/>
+        </w:rPr>
+        <w:t>Upload</w:t>
+      </w:r>
+      <w:proofErr w:type="spellEnd"/>
+    </w:p>
+    <w:p>
+      <w:pPr>
+        <w:rPr>
+          <w:lang w:val="fr-FR"/>
+        </w:rPr>
+      </w:pPr>
+      <w:r>
+        <w:rPr>
+          <w:lang w:val="fr-FR"/>
+        </w:rPr>
+        <w:t xml:space="preserve">Le logiciel doit donner la possibilité de </w:t>
+      </w:r>
+      <w:proofErr w:type="spellStart"/>
+      <w:r>
+        <w:rPr>
+          <w:lang w:val="fr-FR"/>
+        </w:rPr>
+        <w:t>televerser</w:t>
+      </w:r>
+      <w:proofErr w:type="spellEnd"/>
+      <w:r>
+        <w:rPr>
+          <w:lang w:val="fr-FR"/>
+        </w:rPr>
+        <w:t xml:space="preserve"> des nouveaux agriculteurs à partir d’un fichier </w:t>
+      </w:r>
+      <w:proofErr w:type="spellStart"/>
+      <w:r>
+        <w:rPr>
+          <w:lang w:val="fr-FR"/>
+        </w:rPr>
+        <w:t>excel</w:t>
+      </w:r>
+      <w:proofErr w:type="spellEnd"/>
+      <w:r>
+        <w:rPr>
+          <w:lang w:val="fr-FR"/>
+        </w:rPr>
+        <w:t>.</w:t>
+      </w:r>
+    </w:p>
+    <w:p>
+      <w:pPr>
+        <w:rPr>
+          <w:lang w:val="fr-FR"/>
+        </w:rPr>
+      </w:pPr>
+      <w:r>
+        <w:rPr>
+          <w:lang w:val="fr-FR"/>
+        </w:rPr>
+        <w:t xml:space="preserve">La structure du fichier </w:t>
+      </w:r>
+      <w:proofErr w:type="spellStart"/>
+      <w:r>
+        <w:rPr>
+          <w:lang w:val="fr-FR"/>
+        </w:rPr>
+        <w:t>excel</w:t>
+      </w:r>
+      <w:proofErr w:type="spellEnd"/>
+      <w:r>
+        <w:rPr>
+          <w:lang w:val="fr-FR"/>
+        </w:rPr>
+        <w:t xml:space="preserve"> doit </w:t>
+      </w:r>
+      <w:proofErr w:type="spellStart"/>
+      <w:r>
+        <w:rPr>
+          <w:lang w:val="fr-FR"/>
+        </w:rPr>
+        <w:t>etre</w:t>
+      </w:r>
+      <w:proofErr w:type="spellEnd"/>
+      <w:r>
+        <w:rPr>
+          <w:lang w:val="fr-FR"/>
+        </w:rPr>
+        <w:t xml:space="preserve"> compatible avec les informations </w:t>
+      </w:r>
+      <w:proofErr w:type="spellStart"/>
+      <w:r>
+        <w:rPr>
+          <w:lang w:val="fr-FR"/>
+        </w:rPr>
+        <w:t>necessaires</w:t>
+      </w:r>
+      <w:proofErr w:type="spellEnd"/>
+      <w:r>
+        <w:rPr>
+          <w:lang w:val="fr-FR"/>
+        </w:rPr>
+        <w:t xml:space="preserve"> pour la saisie dans la base de données actuelle.</w:t>
+      </w:r>
+    </w:p>
+    <w:p>
+      <w:pPr>
+        <w:rPr>
+          <w:lang w:val="fr-FR"/>
+        </w:rPr>
+      </w:pPr>
+      <w:r>
+        <w:rPr>
+          <w:lang w:val="fr-FR"/>
+        </w:rPr>
+        <w:t xml:space="preserve">Le logiciel doit </w:t>
+      </w:r>
+      <w:proofErr w:type="spellStart"/>
+      <w:r>
+        <w:rPr>
+          <w:lang w:val="fr-FR"/>
+        </w:rPr>
+        <w:t>gerer</w:t>
+      </w:r>
+      <w:proofErr w:type="spellEnd"/>
+      <w:r>
+        <w:rPr>
+          <w:lang w:val="fr-FR"/>
+        </w:rPr>
+        <w:t xml:space="preserve"> les erreur concernant le formatage, l’</w:t>
+      </w:r>
+      <w:proofErr w:type="spellStart"/>
+      <w:r>
+        <w:rPr>
+          <w:lang w:val="fr-FR"/>
+        </w:rPr>
+        <w:t>incoherence</w:t>
+      </w:r>
+      <w:proofErr w:type="spellEnd"/>
+      <w:r>
+        <w:rPr>
+          <w:lang w:val="fr-FR"/>
+        </w:rPr>
+        <w:t xml:space="preserve"> de format et </w:t>
+      </w:r>
+      <w:proofErr w:type="spellStart"/>
+      <w:proofErr w:type="gramStart"/>
+      <w:r>
+        <w:rPr>
+          <w:lang w:val="fr-FR"/>
+        </w:rPr>
+        <w:t>tout</w:t>
+      </w:r>
+      <w:proofErr w:type="spellEnd"/>
+      <w:r>
+        <w:rPr>
+          <w:lang w:val="fr-FR"/>
+        </w:rPr>
+        <w:t xml:space="preserve"> autres soucis</w:t>
+      </w:r>
+      <w:proofErr w:type="gramEnd"/>
+      <w:r>
+        <w:rPr>
+          <w:lang w:val="fr-FR"/>
+        </w:rPr>
+        <w:t xml:space="preserve"> </w:t>
+      </w:r>
+      <w:proofErr w:type="spellStart"/>
+      <w:r>
+        <w:rPr>
+          <w:lang w:val="fr-FR"/>
+        </w:rPr>
+        <w:t>gere</w:t>
+      </w:r>
+      <w:proofErr w:type="spellEnd"/>
+      <w:r>
+        <w:rPr>
+          <w:lang w:val="fr-FR"/>
+        </w:rPr>
+        <w:t xml:space="preserve"> dans la saisie « à main ». Quand </w:t>
+      </w:r>
+      <w:proofErr w:type="gramStart"/>
+      <w:r>
+        <w:rPr>
+          <w:lang w:val="fr-FR"/>
+        </w:rPr>
+        <w:t>un</w:t>
+      </w:r>
+      <w:proofErr w:type="gramEnd"/>
+      <w:r>
+        <w:rPr>
+          <w:lang w:val="fr-FR"/>
+        </w:rPr>
+        <w:t xml:space="preserve"> ligne du fichier </w:t>
+      </w:r>
+      <w:proofErr w:type="spellStart"/>
+      <w:r>
+        <w:rPr>
+          <w:lang w:val="fr-FR"/>
+        </w:rPr>
+        <w:t>excel</w:t>
+      </w:r>
+      <w:proofErr w:type="spellEnd"/>
+      <w:r>
+        <w:rPr>
+          <w:lang w:val="fr-FR"/>
+        </w:rPr>
+        <w:t xml:space="preserve"> ne peut </w:t>
+      </w:r>
+      <w:proofErr w:type="spellStart"/>
+      <w:r>
+        <w:rPr>
+          <w:lang w:val="fr-FR"/>
+        </w:rPr>
+        <w:t>etre</w:t>
+      </w:r>
+      <w:proofErr w:type="spellEnd"/>
+      <w:r>
+        <w:rPr>
+          <w:lang w:val="fr-FR"/>
+        </w:rPr>
+        <w:t xml:space="preserve"> pas saisie, l’</w:t>
+      </w:r>
+      <w:proofErr w:type="spellStart"/>
+      <w:r>
+        <w:rPr>
+          <w:lang w:val="fr-FR"/>
+        </w:rPr>
+        <w:t>operation</w:t>
+      </w:r>
+      <w:proofErr w:type="spellEnd"/>
+      <w:r>
+        <w:rPr>
+          <w:lang w:val="fr-FR"/>
+        </w:rPr>
+        <w:t xml:space="preserve"> doit </w:t>
+      </w:r>
+      <w:proofErr w:type="spellStart"/>
+      <w:r>
+        <w:rPr>
+          <w:lang w:val="fr-FR"/>
+        </w:rPr>
+        <w:t>continnuer</w:t>
+      </w:r>
+      <w:proofErr w:type="spellEnd"/>
+      <w:r>
+        <w:rPr>
+          <w:lang w:val="fr-FR"/>
+        </w:rPr>
+        <w:t xml:space="preserve"> jusqu’à la fin. L’historique (log) des </w:t>
+      </w:r>
+      <w:proofErr w:type="spellStart"/>
+      <w:r>
+        <w:rPr>
+          <w:lang w:val="fr-FR"/>
+        </w:rPr>
+        <w:t>problemes</w:t>
+      </w:r>
+      <w:proofErr w:type="spellEnd"/>
+      <w:r>
+        <w:rPr>
+          <w:lang w:val="fr-FR"/>
+        </w:rPr>
+        <w:t xml:space="preserve"> doit </w:t>
+      </w:r>
+      <w:proofErr w:type="spellStart"/>
+      <w:r>
+        <w:rPr>
+          <w:lang w:val="fr-FR"/>
+        </w:rPr>
+        <w:t>etre</w:t>
+      </w:r>
+      <w:proofErr w:type="spellEnd"/>
+      <w:r>
+        <w:rPr>
+          <w:lang w:val="fr-FR"/>
+        </w:rPr>
+        <w:t xml:space="preserve"> montré </w:t>
+      </w:r>
+      <w:proofErr w:type="spellStart"/>
+      <w:r>
+        <w:rPr>
+          <w:lang w:val="fr-FR"/>
+        </w:rPr>
+        <w:t>apres</w:t>
+      </w:r>
+      <w:proofErr w:type="spellEnd"/>
+      <w:r>
+        <w:rPr>
+          <w:lang w:val="fr-FR"/>
+        </w:rPr>
+        <w:t xml:space="preserve"> l’</w:t>
+      </w:r>
+      <w:proofErr w:type="spellStart"/>
+      <w:r>
+        <w:rPr>
+          <w:lang w:val="fr-FR"/>
+        </w:rPr>
+        <w:t>operation</w:t>
+      </w:r>
+      <w:proofErr w:type="spellEnd"/>
+      <w:r>
+        <w:rPr>
+          <w:lang w:val="fr-FR"/>
+        </w:rPr>
+        <w:t xml:space="preserve"> de « </w:t>
+      </w:r>
+      <w:proofErr w:type="spellStart"/>
+      <w:r>
+        <w:rPr>
+          <w:lang w:val="fr-FR"/>
+        </w:rPr>
+        <w:t>bulk</w:t>
+      </w:r>
+      <w:proofErr w:type="spellEnd"/>
+      <w:r>
+        <w:rPr>
+          <w:lang w:val="fr-FR"/>
+        </w:rPr>
+        <w:t xml:space="preserve"> </w:t>
+      </w:r>
+      <w:proofErr w:type="spellStart"/>
+      <w:r>
+        <w:rPr>
+          <w:lang w:val="fr-FR"/>
+        </w:rPr>
+        <w:t>upload</w:t>
+      </w:r>
+      <w:proofErr w:type="spellEnd"/>
+      <w:r>
+        <w:rPr>
+          <w:lang w:val="fr-FR"/>
+        </w:rPr>
+        <w:t xml:space="preserve"> » dans un page </w:t>
+      </w:r>
+      <w:proofErr w:type="spellStart"/>
+      <w:r>
+        <w:rPr>
+          <w:lang w:val="fr-FR"/>
+        </w:rPr>
+        <w:t>dedié</w:t>
+      </w:r>
+      <w:proofErr w:type="spellEnd"/>
+      <w:r>
+        <w:rPr>
+          <w:lang w:val="fr-FR"/>
+        </w:rPr>
+        <w:t>.</w:t>
+      </w:r>
+    </w:p>
+    <w:p>
+      <w:pPr>
+        <w:rPr>
+          <w:lang w:val="fr-FR"/>
+        </w:rPr>
+      </w:pPr>
+    </w:p>
+    <w:p>
+      <w:pPr>
+        <w:pStyle w:val="Titre2"/>
+        <w:rPr>
+          <w:lang w:val="fr-FR"/>
+        </w:rPr>
+      </w:pPr>
+      <w:r>
+        <w:rPr>
+          <w:lang w:val="fr-FR"/>
+        </w:rPr>
+        <w:t>Fournisseurs</w:t>
+      </w:r>
+    </w:p>
+    <w:p>
+      <w:pPr>
+        <w:ind w:left="45"/>
+        <w:rPr>
+          <w:lang w:val="fr-FR"/>
+        </w:rPr>
+      </w:pPr>
+      <w:r>
+        <w:rPr>
+          <w:lang w:val="fr-FR"/>
+        </w:rPr>
+        <w:t xml:space="preserve">Les utilisateurs du système SIGI ont la </w:t>
+      </w:r>
+      <w:r>
+        <w:rPr>
+          <w:lang w:val="fr-FR"/>
+        </w:rPr>
+        <w:t>possibilité</w:t>
+      </w:r>
+      <w:r>
+        <w:rPr>
+          <w:lang w:val="fr-FR"/>
+        </w:rPr>
+        <w:t xml:space="preserve"> de créer et de rechercher </w:t>
+      </w:r>
+      <w:r>
+        <w:rPr>
+          <w:lang w:val="fr-FR"/>
+        </w:rPr>
+        <w:t>les fournisseurs enregistrés</w:t>
+      </w:r>
+      <w:r>
+        <w:rPr>
+          <w:lang w:val="fr-FR"/>
+        </w:rPr>
+        <w:t xml:space="preserve"> dans la base de données.</w:t>
+      </w:r>
+    </w:p>
+    <w:p>
+      <w:pPr>
+        <w:pStyle w:val="Titre3"/>
+        <w:rPr>
+          <w:lang w:val="fr-FR"/>
+        </w:rPr>
+      </w:pPr>
+      <w:bookmarkStart w:id="13" w:name="_Toc446680589"/>
+      <w:r>
+        <w:rPr>
+          <w:lang w:val="fr-FR"/>
+        </w:rPr>
+        <w:t xml:space="preserve">Recherche </w:t>
+      </w:r>
+      <w:bookmarkEnd w:id="13"/>
+      <w:r>
+        <w:rPr>
+          <w:lang w:val="fr-FR"/>
+        </w:rPr>
+        <w:t>Fournisseur</w:t>
+      </w:r>
+    </w:p>
+    <w:p>
+      <w:pPr>
+        <w:ind w:left="45"/>
+        <w:rPr>
+          <w:lang w:val="fr-FR"/>
+        </w:rPr>
+      </w:pPr>
+      <w:r>
+        <w:rPr>
+          <w:lang w:val="fr-FR"/>
+        </w:rPr>
+        <w:t>Le résultat et les filtres de la recherche doivent</w:t>
+      </w:r>
+      <w:r>
+        <w:rPr>
+          <w:lang w:val="fr-FR"/>
+        </w:rPr>
+        <w:t xml:space="preserve"> </w:t>
+      </w:r>
+      <w:r>
+        <w:rPr>
+          <w:lang w:val="fr-FR"/>
+        </w:rPr>
+        <w:t>changer en concernant : l’acteur/utilisateur connecté (après le login), donc les droits du groupe d’appartenance (paragraphe 4.2) et la zone de référence (paragraphe 4.1).</w:t>
+      </w:r>
+    </w:p>
+    <w:p>
+      <w:pPr>
+        <w:ind w:left="45"/>
+        <w:rPr>
+          <w:lang w:val="fr-FR"/>
+        </w:rPr>
+      </w:pPr>
+    </w:p>
+    <w:p>
+      <w:pPr>
+        <w:pStyle w:val="Titre2"/>
+        <w:rPr>
+          <w:lang w:val="fr-FR"/>
+        </w:rPr>
+      </w:pPr>
+      <w:r>
+        <w:rPr>
+          <w:lang w:val="fr-FR"/>
+        </w:rPr>
+        <w:t>Paquets Techniques</w:t>
+      </w:r>
+    </w:p>
+    <w:p>
+      <w:pPr>
+        <w:ind w:left="45"/>
+        <w:rPr>
+          <w:lang w:val="fr-FR"/>
+        </w:rPr>
+      </w:pPr>
+      <w:r>
+        <w:rPr>
+          <w:lang w:val="fr-FR"/>
+        </w:rPr>
+        <w:t xml:space="preserve">Les utilisateurs du système SIGI ont la possibilité de créer et de rechercher les </w:t>
+      </w:r>
+      <w:r>
+        <w:rPr>
+          <w:lang w:val="fr-FR"/>
+        </w:rPr>
+        <w:t>paquets techniques</w:t>
+      </w:r>
+      <w:r>
+        <w:rPr>
+          <w:lang w:val="fr-FR"/>
+        </w:rPr>
+        <w:t xml:space="preserve"> enregistrés dans la base de données.</w:t>
+      </w:r>
+    </w:p>
+    <w:p>
+      <w:pPr>
+        <w:pStyle w:val="Titre3"/>
+        <w:rPr>
+          <w:lang w:val="fr-FR"/>
+        </w:rPr>
+      </w:pPr>
+      <w:r>
+        <w:rPr>
+          <w:lang w:val="fr-FR"/>
+        </w:rPr>
+        <w:t xml:space="preserve">Recherche </w:t>
+      </w:r>
+      <w:r>
+        <w:rPr>
+          <w:lang w:val="fr-FR"/>
+        </w:rPr>
+        <w:t>Paquets Techniques</w:t>
+      </w:r>
+    </w:p>
+    <w:p>
+      <w:pPr>
+        <w:ind w:left="45"/>
+        <w:rPr>
+          <w:lang w:val="fr-FR"/>
+        </w:rPr>
+      </w:pPr>
+      <w:r>
+        <w:rPr>
+          <w:lang w:val="fr-FR"/>
+        </w:rPr>
+        <w:t xml:space="preserve">Le résultat </w:t>
+      </w:r>
+      <w:r>
+        <w:rPr>
+          <w:lang w:val="fr-FR"/>
+        </w:rPr>
+        <w:t xml:space="preserve">et les filtres </w:t>
+      </w:r>
+      <w:r>
+        <w:rPr>
+          <w:lang w:val="fr-FR"/>
+        </w:rPr>
+        <w:t>de la recherche doi</w:t>
+      </w:r>
+      <w:r>
+        <w:rPr>
+          <w:lang w:val="fr-FR"/>
+        </w:rPr>
+        <w:t>ven</w:t>
+      </w:r>
+      <w:r>
+        <w:rPr>
+          <w:lang w:val="fr-FR"/>
+        </w:rPr>
+        <w:t>t changer en concernant : l’acteur/utilisateur connecté (après le login), donc les droits du groupe d’appartenance (paragraphe 4.2) et la zone de référence (paragraphe 4.1).</w:t>
+      </w:r>
+    </w:p>
+    <w:p>
+      <w:pPr>
+        <w:ind w:left="45"/>
+        <w:rPr>
+          <w:lang w:val="fr-FR"/>
+        </w:rPr>
+      </w:pPr>
+    </w:p>
+    <w:p>
+      <w:pPr>
+        <w:rPr>
+          <w:lang w:val="fr-FR"/>
+        </w:rPr>
+      </w:pPr>
+      <w:r>
+        <w:rPr>
+          <w:noProof/>
+          <w:lang w:eastAsia="en-GB"/>
+        </w:rPr>
+        <w:drawing>
+          <wp:inline distT="0" distB="0" distL="0" distR="0">
+            <wp:extent cx="6120130" cy="2867025"/>
+            <wp:effectExtent l="0" t="0" r="0" b="9525"/>
+            <wp:docPr id="5" name="Image 5"/>
+            <wp:cNvGraphicFramePr>
+              <a:graphicFrameLocks xmlns:a="http://schemas.openxmlformats.org/drawingml/2006/main" noChangeAspect="1"/>
+            </wp:cNvGraphicFramePr>
+            <a:graphic xmlns:a="http://schemas.openxmlformats.org/drawingml/2006/main">
+              <a:graphicData uri="http://schemas.openxmlformats.org/drawingml/2006/picture">
+                <pic:pic xmlns:pic="http://schemas.openxmlformats.org/drawingml/2006/picture">
+                  <pic:nvPicPr>
+                    <pic:cNvPr id="0" name="110B885.tmp"/>
+                    <pic:cNvPicPr/>
+                  </pic:nvPicPr>
+                  <pic:blipFill>
+                    <a:blip r:embed="rId14">
+                      <a:extLst>
+                        <a:ext uri="{28A0092B-C50C-407E-A947-70E740481C1C}">
+                          <a14:useLocalDpi xmlns:a14="http://schemas.microsoft.com/office/drawing/2010/main" val="0"/>
+                        </a:ext>
+                      </a:extLst>
+                    </a:blip>
+                    <a:stretch>
+                      <a:fillRect/>
+                    </a:stretch>
+                  </pic:blipFill>
+                  <pic:spPr>
+                    <a:xfrm>
+                      <a:off x="0" y="0"/>
+                      <a:ext cx="6120130" cy="2867025"/>
+                    </a:xfrm>
+                    <a:prstGeom prst="rect">
+                      <a:avLst/>
+                    </a:prstGeom>
+                  </pic:spPr>
+                </pic:pic>
+              </a:graphicData>
+            </a:graphic>
+          </wp:inline>
+        </w:drawing>
+      </w:r>
+    </w:p>
+    <w:p>
+      <w:pPr>
+        <w:pStyle w:val="Titre2"/>
+        <w:rPr>
+          <w:lang w:val="fr-FR"/>
+        </w:rPr>
+      </w:pPr>
+      <w:bookmarkStart w:id="14" w:name="_Toc446680590"/>
+      <w:bookmarkStart w:id="15" w:name="_GoBack"/>
+      <w:bookmarkEnd w:id="15"/>
+      <w:r>
+        <w:rPr>
+          <w:lang w:val="fr-FR"/>
+        </w:rPr>
+        <w:t>Incitation</w:t>
+      </w:r>
+      <w:bookmarkEnd w:id="14"/>
+    </w:p>
+    <w:p>
+      <w:pPr>
+        <w:rPr>
+          <w:lang w:val="fr-FR"/>
+        </w:rPr>
+      </w:pPr>
+      <w:r>
+        <w:rPr>
+          <w:lang w:val="fr-FR"/>
+        </w:rPr>
+        <w:t>…description Incitation…</w:t>
+      </w:r>
+    </w:p>
+    <w:p>
+      <w:pPr>
+        <w:pStyle w:val="Titre3"/>
+        <w:rPr>
+          <w:lang w:val="fr-FR"/>
+        </w:rPr>
+      </w:pPr>
+      <w:r>
+        <w:rPr>
+          <w:lang w:val="fr-FR"/>
+        </w:rPr>
+        <w:t>Créer une Incitation</w:t>
+      </w:r>
+    </w:p>
+    <w:p>
+      <w:pPr>
+        <w:rPr>
+          <w:lang w:val="fr-FR"/>
+        </w:rPr>
+      </w:pPr>
+      <w:r>
+        <w:rPr>
+          <w:highlight w:val="lightGray"/>
+        </w:rPr>
+        <w:t>To finish an incitation is compulsory to add a “</w:t>
+      </w:r>
+      <w:proofErr w:type="spellStart"/>
+      <w:r>
+        <w:rPr>
+          <w:highlight w:val="lightGray"/>
+        </w:rPr>
+        <w:t>fornisseur</w:t>
+      </w:r>
+      <w:proofErr w:type="spellEnd"/>
+      <w:r>
+        <w:rPr>
+          <w:highlight w:val="lightGray"/>
+        </w:rPr>
+        <w:t>” to an “</w:t>
+      </w:r>
+      <w:proofErr w:type="spellStart"/>
+      <w:r>
+        <w:rPr>
+          <w:highlight w:val="lightGray"/>
+        </w:rPr>
+        <w:t>agriculteur</w:t>
+      </w:r>
+      <w:proofErr w:type="spellEnd"/>
+      <w:r>
+        <w:rPr>
+          <w:highlight w:val="lightGray"/>
+        </w:rPr>
+        <w:t>”</w:t>
+      </w:r>
+      <w:proofErr w:type="gramStart"/>
+      <w:r>
+        <w:rPr>
+          <w:highlight w:val="lightGray"/>
+        </w:rPr>
+        <w:t>,</w:t>
+      </w:r>
+      <w:proofErr w:type="gramEnd"/>
+      <w:r>
+        <w:rPr>
+          <w:highlight w:val="lightGray"/>
+        </w:rPr>
+        <w:t xml:space="preserve"> the request is to eliminate this step. </w:t>
+      </w:r>
+      <w:r>
+        <w:rPr>
+          <w:highlight w:val="lightGray"/>
+          <w:lang w:val="fr-FR"/>
+        </w:rPr>
+        <w:t xml:space="preserve">An agriculteur </w:t>
+      </w:r>
+      <w:proofErr w:type="spellStart"/>
+      <w:r>
+        <w:rPr>
+          <w:highlight w:val="lightGray"/>
+          <w:lang w:val="fr-FR"/>
+        </w:rPr>
+        <w:t>can</w:t>
+      </w:r>
+      <w:proofErr w:type="spellEnd"/>
+      <w:r>
+        <w:rPr>
+          <w:highlight w:val="lightGray"/>
+          <w:lang w:val="fr-FR"/>
+        </w:rPr>
+        <w:t xml:space="preserve"> </w:t>
+      </w:r>
+      <w:proofErr w:type="spellStart"/>
+      <w:r>
+        <w:rPr>
+          <w:highlight w:val="lightGray"/>
+          <w:lang w:val="fr-FR"/>
+        </w:rPr>
+        <w:t>get</w:t>
+      </w:r>
+      <w:proofErr w:type="spellEnd"/>
+      <w:r>
+        <w:rPr>
+          <w:highlight w:val="lightGray"/>
+          <w:lang w:val="fr-FR"/>
+        </w:rPr>
+        <w:t xml:space="preserve"> </w:t>
+      </w:r>
+      <w:proofErr w:type="spellStart"/>
+      <w:r>
+        <w:rPr>
+          <w:highlight w:val="lightGray"/>
+          <w:lang w:val="fr-FR"/>
+        </w:rPr>
+        <w:t>his</w:t>
+      </w:r>
+      <w:proofErr w:type="spellEnd"/>
+      <w:r>
+        <w:rPr>
+          <w:highlight w:val="lightGray"/>
+          <w:lang w:val="fr-FR"/>
+        </w:rPr>
+        <w:t xml:space="preserve"> </w:t>
+      </w:r>
+      <w:proofErr w:type="spellStart"/>
+      <w:r>
+        <w:rPr>
+          <w:highlight w:val="lightGray"/>
+          <w:lang w:val="fr-FR"/>
+        </w:rPr>
+        <w:t>goods</w:t>
+      </w:r>
+      <w:proofErr w:type="spellEnd"/>
+      <w:r>
+        <w:rPr>
+          <w:highlight w:val="lightGray"/>
+          <w:lang w:val="fr-FR"/>
+        </w:rPr>
+        <w:t xml:space="preserve"> for </w:t>
+      </w:r>
+      <w:proofErr w:type="spellStart"/>
+      <w:r>
+        <w:rPr>
+          <w:highlight w:val="lightGray"/>
+          <w:lang w:val="fr-FR"/>
+        </w:rPr>
+        <w:t>any</w:t>
+      </w:r>
+      <w:proofErr w:type="spellEnd"/>
+      <w:r>
+        <w:rPr>
+          <w:highlight w:val="lightGray"/>
+          <w:lang w:val="fr-FR"/>
+        </w:rPr>
+        <w:t xml:space="preserve"> “</w:t>
+      </w:r>
+      <w:proofErr w:type="spellStart"/>
+      <w:r>
+        <w:rPr>
+          <w:highlight w:val="lightGray"/>
+          <w:lang w:val="fr-FR"/>
+        </w:rPr>
+        <w:t>fornisseur</w:t>
+      </w:r>
+      <w:proofErr w:type="spellEnd"/>
+      <w:r>
+        <w:rPr>
+          <w:highlight w:val="lightGray"/>
+          <w:lang w:val="fr-FR"/>
+        </w:rPr>
+        <w:t>”.</w:t>
+      </w:r>
+    </w:p>
+    <w:p>
+      <w:pPr>
+        <w:pStyle w:val="Titre3"/>
+        <w:rPr>
+          <w:lang w:val="fr-FR"/>
+        </w:rPr>
+      </w:pPr>
+      <w:r>
+        <w:rPr>
+          <w:lang w:val="fr-FR"/>
+        </w:rPr>
+        <w:t xml:space="preserve">Recherche </w:t>
+      </w:r>
+      <w:r>
+        <w:rPr>
+          <w:lang w:val="fr-FR"/>
+        </w:rPr>
+        <w:t>Incitation</w:t>
+      </w:r>
+    </w:p>
+    <w:p>
+      <w:pPr>
+        <w:ind w:left="45"/>
+        <w:rPr>
+          <w:lang w:val="fr-FR"/>
+        </w:rPr>
+      </w:pPr>
+      <w:r>
+        <w:rPr>
+          <w:lang w:val="fr-FR"/>
+        </w:rPr>
+        <w:t>Le résultat de la recherche doit changer en concernant : l’acteur/utilisateur connecté (après le login), donc les droits du groupe d’appartenance (paragraphe 4.2) et la zone de référence (paragraphe 4.1).</w:t>
+      </w:r>
+    </w:p>
+    <w:p>
+      <w:pPr>
+        <w:rPr>
+          <w:lang w:val="fr-FR"/>
+        </w:rPr>
+      </w:pPr>
+      <w:r>
+        <w:rPr>
+          <w:noProof/>
+          <w:lang w:eastAsia="en-GB"/>
+        </w:rPr>
+        <w:drawing>
+          <wp:inline distT="0" distB="0" distL="0" distR="0">
+            <wp:extent cx="6120130" cy="2893060"/>
+            <wp:effectExtent l="0" t="0" r="0" b="2540"/>
+            <wp:docPr id="7" name="Image 7"/>
+            <wp:cNvGraphicFramePr>
+              <a:graphicFrameLocks xmlns:a="http://schemas.openxmlformats.org/drawingml/2006/main" noChangeAspect="1"/>
+            </wp:cNvGraphicFramePr>
+            <a:graphic xmlns:a="http://schemas.openxmlformats.org/drawingml/2006/main">
+              <a:graphicData uri="http://schemas.openxmlformats.org/drawingml/2006/picture">
+                <pic:pic xmlns:pic="http://schemas.openxmlformats.org/drawingml/2006/picture">
+                  <pic:nvPicPr>
+                    <pic:cNvPr id="0" name="110E88B.tmp"/>
+                    <pic:cNvPicPr/>
+                  </pic:nvPicPr>
+                  <pic:blipFill>
+                    <a:blip r:embed="rId15">
+                      <a:extLst>
+                        <a:ext uri="{28A0092B-C50C-407E-A947-70E740481C1C}">
+                          <a14:useLocalDpi xmlns:a14="http://schemas.microsoft.com/office/drawing/2010/main" val="0"/>
+                        </a:ext>
+                      </a:extLst>
+                    </a:blip>
+                    <a:stretch>
+                      <a:fillRect/>
+                    </a:stretch>
+                  </pic:blipFill>
+                  <pic:spPr>
+                    <a:xfrm>
+                      <a:off x="0" y="0"/>
+                      <a:ext cx="6120130" cy="2893060"/>
+                    </a:xfrm>
+                    <a:prstGeom prst="rect">
+                      <a:avLst/>
+                    </a:prstGeom>
+                  </pic:spPr>
+                </pic:pic>
+              </a:graphicData>
+            </a:graphic>
+          </wp:inline>
+        </w:drawing>
+      </w:r>
+    </w:p>
+    <w:p>
+      <w:pPr>
+        <w:pStyle w:val="Titre3"/>
+        <w:rPr>
+          <w:lang w:val="fr-FR"/>
+        </w:rPr>
+      </w:pPr>
+      <w:bookmarkStart w:id="16" w:name="_Toc446680591"/>
+      <w:r>
+        <w:rPr>
+          <w:lang w:val="fr-FR"/>
+        </w:rPr>
+        <w:t>Filtrage sur le nom de l’agriculteur</w:t>
+      </w:r>
+      <w:bookmarkEnd w:id="16"/>
+    </w:p>
+    <w:p>
+      <w:pPr>
+        <w:rPr>
+          <w:lang w:val="fr-FR"/>
+        </w:rPr>
+      </w:pPr>
+      <w:r>
+        <w:rPr>
+          <w:lang w:val="fr-FR"/>
+        </w:rPr>
+        <w:t>C’est nécessaire d’ajouter le filtre « Nom de l’Agriculteur » et « Prénom de l’Agriculteur » dans la section dédiée</w:t>
+      </w:r>
+      <w:r>
+        <w:rPr>
+          <w:lang w:val="fr-FR"/>
+        </w:rPr>
+        <w:t>.</w:t>
+      </w:r>
+    </w:p>
+    <w:p>
+      <w:pPr>
+        <w:rPr>
+          <w:lang w:val="fr-FR"/>
+        </w:rPr>
+      </w:pPr>
+      <w:r>
+        <w:rPr>
+          <w:lang w:val="fr-FR"/>
+        </w:rPr>
         <w:lastRenderedPageBreak/>
-        <w:t xml:space="preserve">L’utilisateur aura la </w:t>
+        <w:t>C’est conseillé d’ajouter les champs (</w:t>
       </w:r>
       <w:proofErr w:type="spellStart"/>
       <w:r>
         <w:rPr>
           <w:lang w:val="fr-FR"/>
         </w:rPr>
-        <w:t>possiblité</w:t>
+        <w:t>forms</w:t>
       </w:r>
       <w:proofErr w:type="spellEnd"/>
       <w:r>
         <w:rPr>
           <w:lang w:val="fr-FR"/>
         </w:rPr>
-        <w:t xml:space="preserve"> de cliquer sur </w:t>
-      </w:r>
-      <w:proofErr w:type="gramStart"/>
-      <w:r>
-        <w:rPr>
-          <w:lang w:val="fr-FR"/>
-        </w:rPr>
-        <w:t>un</w:t>
-      </w:r>
-      <w:proofErr w:type="gramEnd"/>
-      <w:r>
-        <w:rPr>
-          <w:lang w:val="fr-FR"/>
-        </w:rPr>
-        <w:t xml:space="preserve"> ligne et d’ouvrir (</w:t>
-      </w:r>
-      <w:proofErr w:type="spellStart"/>
-      <w:r>
-        <w:rPr>
-          <w:lang w:val="fr-FR"/>
-        </w:rPr>
-        <w:t>aficher</w:t>
-      </w:r>
-      <w:proofErr w:type="spellEnd"/>
-      <w:r>
-        <w:rPr>
-          <w:lang w:val="fr-FR"/>
-        </w:rPr>
-        <w:t xml:space="preserve">) les donnes d’un seul agriculteur en </w:t>
-      </w:r>
-      <w:proofErr w:type="spellStart"/>
-      <w:r>
-        <w:rPr>
-          <w:lang w:val="fr-FR"/>
-        </w:rPr>
-        <w:t>detaille</w:t>
-      </w:r>
-      <w:proofErr w:type="spellEnd"/>
-      <w:r>
-        <w:rPr>
-          <w:lang w:val="fr-FR"/>
-        </w:rPr>
-        <w:t xml:space="preserve"> </w:t>
-      </w:r>
-    </w:p>
-    <w:p>
-      <w:pPr>
-        <w:rPr>
-          <w:lang w:val="fr-FR"/>
-        </w:rPr>
-      </w:pPr>
-    </w:p>
-    <w:p>
-      <w:pPr>
-        <w:pStyle w:val="Titre2"/>
-        <w:rPr>
-          <w:lang w:val="fr-FR"/>
-        </w:rPr>
-      </w:pPr>
-      <w:bookmarkStart w:id="14" w:name="_Toc446680588"/>
-      <w:r>
-        <w:rPr>
-          <w:lang w:val="fr-FR"/>
-        </w:rPr>
-        <w:t>Agriculteurs</w:t>
-      </w:r>
-      <w:bookmarkEnd w:id="14"/>
-    </w:p>
-    <w:p>
-      <w:pPr>
-        <w:ind w:left="45"/>
-        <w:rPr>
-          <w:lang w:val="fr-FR"/>
-        </w:rPr>
-      </w:pPr>
-      <w:r>
-        <w:rPr>
-          <w:lang w:val="fr-FR"/>
-        </w:rPr>
-        <w:t xml:space="preserve">Les utilisateurs du système SIGI ont la </w:t>
-      </w:r>
-      <w:proofErr w:type="spellStart"/>
-      <w:r>
-        <w:rPr>
-          <w:lang w:val="fr-FR"/>
-        </w:rPr>
-        <w:t>possiblité</w:t>
-      </w:r>
-      <w:proofErr w:type="spellEnd"/>
-      <w:r>
-        <w:rPr>
-          <w:lang w:val="fr-FR"/>
-        </w:rPr>
-        <w:t xml:space="preserve"> de créer et de rechercher les agriculteurs enregistré dans la base de données.</w:t>
-      </w:r>
-    </w:p>
-    <w:p>
-      <w:pPr>
-        <w:ind w:left="45"/>
+        <w:t>) de recherche pour le nom et le prénom d’un agriculteur au-dessous du champ « Code d’agriculteur »</w:t>
+      </w:r>
+    </w:p>
+    <w:p>
+      <w:pPr>
+        <w:pStyle w:val="Titre3"/>
+        <w:rPr>
+          <w:lang w:val="fr-FR"/>
+        </w:rPr>
+      </w:pPr>
+      <w:bookmarkStart w:id="17" w:name="_Toc446680592"/>
+      <w:r>
+        <w:rPr>
+          <w:lang w:val="fr-FR"/>
+        </w:rPr>
+        <w:t>Changement valeurs possible</w:t>
+      </w:r>
+      <w:bookmarkEnd w:id="17"/>
+    </w:p>
+    <w:p>
+      <w:pPr>
+        <w:rPr>
+          <w:lang w:val="fr-FR"/>
+        </w:rPr>
+      </w:pPr>
+      <w:r>
+        <w:rPr>
+          <w:lang w:val="fr-FR"/>
+        </w:rPr>
+        <w:t xml:space="preserve">L’utilisateur qui doit ajouter ou modifier une incitation doit avoir la possibilité d’ajouter </w:t>
+      </w:r>
+      <w:r>
+        <w:rPr>
+          <w:lang w:val="fr-FR"/>
+        </w:rPr>
+        <w:t>une</w:t>
+      </w:r>
+      <w:r>
+        <w:rPr>
+          <w:lang w:val="fr-FR"/>
+        </w:rPr>
+        <w:t xml:space="preserve"> activité avec une quantité </w:t>
+      </w:r>
+      <w:r>
+        <w:rPr>
+          <w:lang w:val="fr-FR"/>
+        </w:rPr>
+        <w:t>égale</w:t>
+      </w:r>
+      <w:r>
+        <w:rPr>
+          <w:lang w:val="fr-FR"/>
+        </w:rPr>
+        <w:t xml:space="preserve"> à 0.</w:t>
+      </w:r>
+    </w:p>
+    <w:p>
+      <w:pPr>
+        <w:rPr>
+          <w:lang w:val="fr-FR"/>
+        </w:rPr>
+      </w:pPr>
+      <w:r>
+        <w:rPr>
+          <w:lang w:val="fr-FR"/>
+        </w:rPr>
+        <w:t xml:space="preserve">Les paquets techniques représentent un ensable d’activité (i.e. </w:t>
+      </w:r>
+      <w:r>
+        <w:rPr>
+          <w:lang w:val="fr-FR"/>
+        </w:rPr>
+        <w:t>plusieurs</w:t>
+      </w:r>
+      <w:r>
+        <w:rPr>
+          <w:lang w:val="fr-FR"/>
+        </w:rPr>
+        <w:t xml:space="preserve"> activité constituent un paquet technique) donc pour cohérence d’information, la liste doit suivre un schéma prédéfini.</w:t>
+      </w:r>
+    </w:p>
+    <w:p>
+      <w:pPr>
         <w:rPr>
           <w:lang w:val="fr-FR"/>
         </w:rPr>
@@ -6130,235 +6954,24 @@
         </w:rPr>
         <w:t xml:space="preserve">Les </w:t>
       </w:r>
-      <w:proofErr w:type="spellStart"/>
-      <w:r>
-        <w:rPr>
-          <w:lang w:val="fr-FR"/>
-        </w:rPr>
-        <w:t>resultats</w:t>
-      </w:r>
-      <w:proofErr w:type="spellEnd"/>
-      <w:r>
-        <w:rPr>
-          <w:lang w:val="fr-FR"/>
-        </w:rPr>
-        <w:t xml:space="preserve"> de la recherche doit changer en concernant l’acteur enregistré (</w:t>
-      </w:r>
-      <w:proofErr w:type="spellStart"/>
-      <w:r>
-        <w:rPr>
-          <w:lang w:val="fr-FR"/>
-        </w:rPr>
-        <w:t>apres</w:t>
-      </w:r>
-      <w:proofErr w:type="spellEnd"/>
-      <w:r>
-        <w:rPr>
-          <w:lang w:val="fr-FR"/>
-        </w:rPr>
-        <w:t xml:space="preserve"> le login), les droits du groupe d’appartenance (</w:t>
-      </w:r>
-      <w:proofErr w:type="spellStart"/>
-      <w:r>
-        <w:rPr>
-          <w:lang w:val="fr-FR"/>
-        </w:rPr>
-        <w:t>paragraph</w:t>
-      </w:r>
-      <w:proofErr w:type="spellEnd"/>
-      <w:r>
-        <w:rPr>
-          <w:lang w:val="fr-FR"/>
-        </w:rPr>
-        <w:t xml:space="preserve"> 4.2) et la zone de </w:t>
-      </w:r>
-      <w:proofErr w:type="spellStart"/>
-      <w:r>
-        <w:rPr>
-          <w:lang w:val="fr-FR"/>
-        </w:rPr>
-        <w:t>reference</w:t>
-      </w:r>
-      <w:proofErr w:type="spellEnd"/>
-      <w:r>
-        <w:rPr>
-          <w:lang w:val="fr-FR"/>
-        </w:rPr>
-        <w:t xml:space="preserve"> (paragraphe 4.1).</w:t>
-      </w:r>
-    </w:p>
-    <w:p>
-      <w:pPr>
-        <w:pStyle w:val="Titre3"/>
-        <w:rPr>
-          <w:lang w:val="fr-FR"/>
-        </w:rPr>
-      </w:pPr>
-      <w:bookmarkStart w:id="15" w:name="_Toc446680589"/>
-      <w:r>
-        <w:rPr>
-          <w:lang w:val="fr-FR"/>
-        </w:rPr>
-        <w:t>Recherche Agriculteurs</w:t>
-      </w:r>
-      <w:bookmarkEnd w:id="15"/>
-    </w:p>
-    <w:p>
-      <w:pPr>
-        <w:rPr>
-          <w:lang w:val="fr-FR"/>
-        </w:rPr>
-      </w:pPr>
-    </w:p>
-    <w:p>
-      <w:pPr>
-        <w:pStyle w:val="Titre2"/>
-        <w:rPr>
-          <w:lang w:val="fr-FR"/>
-        </w:rPr>
-      </w:pPr>
-      <w:bookmarkStart w:id="16" w:name="_Toc446680590"/>
-      <w:r>
-        <w:rPr>
-          <w:lang w:val="fr-FR"/>
-        </w:rPr>
-        <w:t>Incitation</w:t>
-      </w:r>
-      <w:bookmarkEnd w:id="16"/>
-    </w:p>
-    <w:p>
-      <w:pPr>
-        <w:pStyle w:val="Titre3"/>
-        <w:rPr>
-          <w:lang w:val="fr-FR"/>
-        </w:rPr>
-      </w:pPr>
-      <w:bookmarkStart w:id="17" w:name="_Toc446680591"/>
-      <w:r>
-        <w:rPr>
-          <w:lang w:val="fr-FR"/>
-        </w:rPr>
-        <w:t>Filtrage sur le nom de l’agriculteur</w:t>
-      </w:r>
-      <w:bookmarkEnd w:id="17"/>
-    </w:p>
-    <w:p>
-      <w:pPr>
-        <w:rPr>
-          <w:lang w:val="fr-FR"/>
-        </w:rPr>
-      </w:pPr>
-      <w:r>
-        <w:rPr>
-          <w:lang w:val="fr-FR"/>
-        </w:rPr>
-        <w:t>C’est nécessaire d’ajouter le filtre « Nom de l’Agriculteur » et « Prénom de l’Agriculteur » dans la section dédiée</w:t>
-      </w:r>
-    </w:p>
-    <w:p>
-      <w:pPr>
-        <w:pStyle w:val="Titre3"/>
-        <w:rPr>
-          <w:lang w:val="fr-FR"/>
-        </w:rPr>
-      </w:pPr>
-      <w:bookmarkStart w:id="18" w:name="_Toc446680592"/>
-      <w:r>
-        <w:rPr>
-          <w:lang w:val="fr-FR"/>
-        </w:rPr>
-        <w:t>Changement valeurs possible</w:t>
-      </w:r>
-      <w:bookmarkEnd w:id="18"/>
-    </w:p>
-    <w:p>
-      <w:pPr>
-        <w:rPr>
-          <w:lang w:val="fr-FR"/>
-        </w:rPr>
-      </w:pPr>
-      <w:r>
-        <w:rPr>
-          <w:lang w:val="fr-FR"/>
-        </w:rPr>
-        <w:t xml:space="preserve">L’utilisateur qui doit ajouter ou modifier une incitation doit avoir la possibilité d’ajouter un activité avec une quantité </w:t>
-      </w:r>
-      <w:proofErr w:type="gramStart"/>
-      <w:r>
-        <w:rPr>
-          <w:lang w:val="fr-FR"/>
-        </w:rPr>
-        <w:t>égal</w:t>
-      </w:r>
-      <w:proofErr w:type="gramEnd"/>
-      <w:r>
-        <w:rPr>
-          <w:lang w:val="fr-FR"/>
-        </w:rPr>
-        <w:t xml:space="preserve"> à 0.</w:t>
-      </w:r>
-    </w:p>
-    <w:p>
-      <w:pPr>
-        <w:rPr>
-          <w:lang w:val="fr-FR"/>
-        </w:rPr>
-      </w:pPr>
-      <w:r>
-        <w:rPr>
-          <w:lang w:val="fr-FR"/>
-        </w:rPr>
-        <w:t xml:space="preserve">Les paquets techniques représentent un ensable d’activité (i.e. </w:t>
-      </w:r>
-      <w:proofErr w:type="spellStart"/>
-      <w:r>
-        <w:rPr>
-          <w:lang w:val="fr-FR"/>
-        </w:rPr>
-        <w:t>plusiers</w:t>
-      </w:r>
-      <w:proofErr w:type="spellEnd"/>
-      <w:r>
-        <w:rPr>
-          <w:lang w:val="fr-FR"/>
-        </w:rPr>
-        <w:t xml:space="preserve"> activité constituent un paquet technique) donc pour cohérence d’information, la liste doit suivre un schéma prédéfini.</w:t>
-      </w:r>
-    </w:p>
-    <w:p>
-      <w:pPr>
-        <w:rPr>
-          <w:lang w:val="fr-FR"/>
-        </w:rPr>
-      </w:pPr>
-      <w:r>
-        <w:rPr>
-          <w:lang w:val="fr-FR"/>
-        </w:rPr>
-        <w:t xml:space="preserve">Les </w:t>
-      </w:r>
-      <w:proofErr w:type="spellStart"/>
-      <w:r>
-        <w:rPr>
-          <w:lang w:val="fr-FR"/>
-        </w:rPr>
-        <w:t>attributes</w:t>
-      </w:r>
-      <w:proofErr w:type="spellEnd"/>
+      <w:r>
+        <w:rPr>
+          <w:lang w:val="fr-FR"/>
+        </w:rPr>
+        <w:t>attributs</w:t>
+      </w:r>
       <w:r>
         <w:rPr>
           <w:lang w:val="fr-FR"/>
         </w:rPr>
         <w:t xml:space="preserve"> des paramètres des activités (comme la quantité d’un type d’activité) doivent être modifiable, mais la liste </w:t>
       </w:r>
-      <w:proofErr w:type="gramStart"/>
-      <w:r>
-        <w:rPr>
-          <w:lang w:val="fr-FR"/>
-        </w:rPr>
-        <w:t>des activité</w:t>
-      </w:r>
-      <w:proofErr w:type="gramEnd"/>
+      <w:r>
+        <w:rPr>
+          <w:lang w:val="fr-FR"/>
+        </w:rPr>
+        <w:t>des activités</w:t>
+      </w:r>
       <w:r>
         <w:rPr>
           <w:lang w:val="fr-FR"/>
@@ -6376,58 +6989,62 @@
         <w:rPr>
           <w:lang w:val="fr-FR"/>
         </w:rPr>
-        <w:t xml:space="preserve">L’interface de la partie concernant l’incitations (pour raison de </w:t>
-      </w:r>
-      <w:proofErr w:type="spellStart"/>
-      <w:r>
-        <w:rPr>
-          <w:lang w:val="fr-FR"/>
-        </w:rPr>
-        <w:t>procedure</w:t>
-      </w:r>
-      <w:proofErr w:type="spellEnd"/>
+        <w:t xml:space="preserve">L’interface de la partie concernant </w:t>
+      </w:r>
+      <w:r>
+        <w:rPr>
+          <w:lang w:val="fr-FR"/>
+        </w:rPr>
+        <w:t>l’incitation</w:t>
+      </w:r>
+      <w:r>
+        <w:rPr>
+          <w:lang w:val="fr-FR"/>
+        </w:rPr>
+        <w:t xml:space="preserve"> (pour raison de </w:t>
+      </w:r>
+      <w:r>
+        <w:rPr>
+          <w:lang w:val="fr-FR"/>
+        </w:rPr>
+        <w:t>procédure</w:t>
+      </w:r>
       <w:r>
         <w:rPr>
           <w:lang w:val="fr-FR"/>
         </w:rPr>
         <w:t xml:space="preserve">, le </w:t>
       </w:r>
-      <w:proofErr w:type="spellStart"/>
-      <w:r>
-        <w:rPr>
-          <w:lang w:val="fr-FR"/>
-        </w:rPr>
-        <w:t>resultat</w:t>
-      </w:r>
-      <w:proofErr w:type="spellEnd"/>
+      <w:r>
+        <w:rPr>
+          <w:lang w:val="fr-FR"/>
+        </w:rPr>
+        <w:t>résultat</w:t>
+      </w:r>
       <w:r>
         <w:rPr>
           <w:lang w:val="fr-FR"/>
         </w:rPr>
         <w:t xml:space="preserve"> de l’image serait </w:t>
       </w:r>
-      <w:proofErr w:type="spellStart"/>
-      <w:r>
-        <w:rPr>
-          <w:lang w:val="fr-FR"/>
-        </w:rPr>
-        <w:t>fitlreé</w:t>
-      </w:r>
-      <w:proofErr w:type="spellEnd"/>
+      <w:r>
+        <w:rPr>
+          <w:lang w:val="fr-FR"/>
+        </w:rPr>
+        <w:t>filtrée</w:t>
+      </w:r>
       <w:r>
         <w:rPr>
           <w:lang w:val="fr-FR"/>
         </w:rPr>
         <w:t xml:space="preserve"> sur </w:t>
       </w:r>
-      <w:proofErr w:type="gramStart"/>
-      <w:r>
-        <w:rPr>
-          <w:lang w:val="fr-FR"/>
-        </w:rPr>
-        <w:t>les incitation</w:t>
-      </w:r>
-      <w:proofErr w:type="gramEnd"/>
+      <w:r>
+        <w:rPr>
+          <w:lang w:val="fr-FR"/>
+        </w:rPr>
+        <w:t>les incitations</w:t>
+      </w:r>
       <w:r>
         <w:rPr>
           <w:lang w:val="fr-FR"/>
@@ -6462,7 +7079,7 @@
                     <pic:cNvPicPr/>
                   </pic:nvPicPr>
                   <pic:blipFill>
-                    <a:blip r:embed="rId14">
+                    <a:blip r:embed="rId16">
                       <a:extLst>
                         <a:ext uri="{28A0092B-C50C-407E-A947-70E740481C1C}">
                           <a14:useLocalDpi xmlns:a14="http://schemas.microsoft.com/office/drawing/2010/main" val="0"/>
@@ -6512,7 +7129,6 @@
         <w:rPr>
           <w:lang w:val="fr-FR"/>
         </w:rPr>
-        <w:lastRenderedPageBreak/>
         <w:t>A la fin de la page nous pouvons trouver la section « Informations activités - Liste activités »</w:t>
       </w:r>
     </w:p>
@@ -6543,7 +7159,7 @@
                     <pic:cNvPicPr/>
                   </pic:nvPicPr>
                   <pic:blipFill>
-                    <a:blip r:embed="rId15">
+                    <a:blip r:embed="rId17">
                       <a:extLst>
                         <a:ext uri="{28A0092B-C50C-407E-A947-70E740481C1C}">
                           <a14:useLocalDpi xmlns:a14="http://schemas.microsoft.com/office/drawing/2010/main" val="0"/>
@@ -6582,19 +7198,29 @@
         </w:rPr>
         <w:t xml:space="preserve">Le logiciel nous ne </w:t>
       </w:r>
-      <w:proofErr w:type="gramStart"/>
-      <w:r>
-        <w:rPr>
-          <w:lang w:val="fr-FR"/>
-        </w:rPr>
-        <w:t>donnes</w:t>
-      </w:r>
-      <w:proofErr w:type="gramEnd"/>
-      <w:r>
-        <w:rPr>
-          <w:lang w:val="fr-FR"/>
-        </w:rPr>
-        <w:t xml:space="preserve"> pas la possibilité d’avoir un valeur nulle dans la colonne « GCR Quantité »</w:t>
+      <w:r>
+        <w:rPr>
+          <w:lang w:val="fr-FR"/>
+        </w:rPr>
+        <w:t>donne</w:t>
+      </w:r>
+      <w:r>
+        <w:rPr>
+          <w:lang w:val="fr-FR"/>
+        </w:rPr>
+        <w:t xml:space="preserve"> pas la possibilité d’avoir </w:t>
+      </w:r>
+      <w:r>
+        <w:rPr>
+          <w:lang w:val="fr-FR"/>
+        </w:rPr>
+        <w:t>une</w:t>
+      </w:r>
+      <w:r>
+        <w:rPr>
+          <w:lang w:val="fr-FR"/>
+        </w:rPr>
+        <w:t xml:space="preserve"> valeur nulle dans la colonne « GCR Quantité »</w:t>
       </w:r>
     </w:p>
     <w:p>
@@ -6608,6 +7234,7 @@
           <w:noProof/>
           <w:lang w:eastAsia="en-GB"/>
         </w:rPr>
+        <w:lastRenderedPageBreak/>
         <w:drawing>
           <wp:inline distT="0" distB="0" distL="0" distR="0" wp14:anchorId="49BA2CB2" wp14:editId="065185CE">
             <wp:extent cx="6099175" cy="1561465"/>
@@ -6626,7 +7253,7 @@
                     </pic:cNvPicPr>
                   </pic:nvPicPr>
                   <pic:blipFill>
-                    <a:blip r:embed="rId16">
+                    <a:blip r:embed="rId18">
                       <a:extLst>
                         <a:ext uri="{28A0092B-C50C-407E-A947-70E740481C1C}">
                           <a14:useLocalDpi xmlns:a14="http://schemas.microsoft.com/office/drawing/2010/main" val="0"/>
@@ -6765,38 +7392,38 @@
           <w:lang w:val="fr-FR"/>
         </w:rPr>
       </w:pPr>
-      <w:bookmarkStart w:id="19" w:name="_Ref442287027"/>
-      <w:bookmarkStart w:id="20" w:name="_Ref442355167"/>
-      <w:bookmarkStart w:id="21" w:name="_Ref442355175"/>
-      <w:bookmarkStart w:id="22" w:name="_Toc446680593"/>
+      <w:bookmarkStart w:id="18" w:name="_Ref442287027"/>
+      <w:bookmarkStart w:id="19" w:name="_Ref442355167"/>
+      <w:bookmarkStart w:id="20" w:name="_Ref442355175"/>
+      <w:bookmarkStart w:id="21" w:name="_Toc446680593"/>
       <w:r>
         <w:rPr>
           <w:lang w:val="fr-FR"/>
         </w:rPr>
         <w:t>Configuration Reference</w:t>
       </w:r>
+      <w:bookmarkEnd w:id="18"/>
+      <w:r>
+        <w:rPr>
+          <w:lang w:val="fr-FR"/>
+        </w:rPr>
+        <w:t xml:space="preserve"> pour afficher l’historique des </w:t>
+      </w:r>
+      <w:r>
+        <w:rPr>
+          <w:lang w:val="fr-FR"/>
+        </w:rPr>
+        <w:t>Réalisations</w:t>
+      </w:r>
+      <w:r>
+        <w:rPr>
+          <w:lang w:val="fr-FR"/>
+        </w:rPr>
+        <w:t>/Programmes</w:t>
+      </w:r>
       <w:bookmarkEnd w:id="19"/>
-      <w:r>
-        <w:rPr>
-          <w:lang w:val="fr-FR"/>
-        </w:rPr>
-        <w:t xml:space="preserve"> pour afficher l’historique des </w:t>
-      </w:r>
-      <w:r>
-        <w:rPr>
-          <w:lang w:val="fr-FR"/>
-        </w:rPr>
-        <w:t>Réalisations</w:t>
-      </w:r>
-      <w:r>
-        <w:rPr>
-          <w:lang w:val="fr-FR"/>
-        </w:rPr>
-        <w:t>/Programmes</w:t>
-      </w:r>
       <w:bookmarkEnd w:id="20"/>
       <w:bookmarkEnd w:id="21"/>
-      <w:bookmarkEnd w:id="22"/>
     </w:p>
     <w:p>
       <w:pPr>
@@ -6901,7 +7528,6 @@
           <w:noProof/>
           <w:lang w:eastAsia="en-GB"/>
         </w:rPr>
-        <w:lastRenderedPageBreak/>
         <w:drawing>
           <wp:inline distT="0" distB="0" distL="0" distR="0" wp14:anchorId="4385C939" wp14:editId="7E856D70">
             <wp:extent cx="6120130" cy="2399030"/>
@@ -6918,7 +7544,7 @@
                     <pic:cNvPicPr/>
                   </pic:nvPicPr>
                   <pic:blipFill>
-                    <a:blip r:embed="rId17">
+                    <a:blip r:embed="rId19">
                       <a:extLst>
                         <a:ext uri="{28A0092B-C50C-407E-A947-70E740481C1C}">
                           <a14:useLocalDpi xmlns:a14="http://schemas.microsoft.com/office/drawing/2010/main" val="0"/>
@@ -7076,43 +7702,12 @@
     </w:p>
     <w:p>
       <w:pPr>
-        <w:rPr>
-          <w:lang w:val="fr-FR"/>
-        </w:rPr>
-      </w:pPr>
-      <w:r>
-        <w:rPr>
-          <w:b/>
-          <w:sz w:val="44"/>
-          <w:szCs w:val="44"/>
-          <w:highlight w:val="cyan"/>
-          <w:lang w:val="fr-FR"/>
-        </w:rPr>
-        <w:t>Un log doit enregistrer tous le changement (POUR TOUTES LES SECTIONS)</w:t>
-      </w:r>
-      <w:r>
-        <w:rPr>
-          <w:highlight w:val="cyan"/>
-          <w:lang w:val="fr-FR"/>
-        </w:rPr>
-        <w:t>.</w:t>
-      </w:r>
-    </w:p>
-    <w:p>
-      <w:pPr>
-        <w:rPr>
-          <w:lang w:val="fr-FR"/>
-        </w:rPr>
-      </w:pPr>
-    </w:p>
-    <w:p>
-      <w:pPr>
         <w:pStyle w:val="Titre2"/>
         <w:rPr>
           <w:lang w:val="fr-FR"/>
         </w:rPr>
       </w:pPr>
-      <w:bookmarkStart w:id="23" w:name="_Toc446680594"/>
+      <w:bookmarkStart w:id="22" w:name="_Toc446680594"/>
       <w:r>
         <w:rPr>
           <w:lang w:val="fr-FR"/>
@@ -7123,53 +7718,95 @@
         <w:rPr>
           <w:lang w:val="fr-FR"/>
         </w:rPr>
-        <w:t xml:space="preserve"> -&gt; Rechercher</w:t>
+        <w:t>/Réalisations</w:t>
+      </w:r>
+    </w:p>
+    <w:p>
+      <w:pPr>
+        <w:rPr>
+          <w:lang w:val="fr-FR"/>
+        </w:rPr>
+      </w:pPr>
+      <w:r>
+        <w:rPr>
+          <w:lang w:val="fr-FR"/>
+        </w:rPr>
+        <w:t>…description programme…</w:t>
+      </w:r>
+    </w:p>
+    <w:p>
+      <w:pPr>
+        <w:pStyle w:val="Titre2"/>
+        <w:rPr>
+          <w:lang w:val="fr-FR"/>
+        </w:rPr>
+      </w:pPr>
+      <w:r>
+        <w:rPr>
+          <w:lang w:val="fr-FR"/>
+        </w:rPr>
+        <w:lastRenderedPageBreak/>
+        <w:t>Rechercher</w:t>
+      </w:r>
+      <w:bookmarkEnd w:id="22"/>
+    </w:p>
+    <w:p>
+      <w:pPr>
+        <w:ind w:left="45"/>
+        <w:rPr>
+          <w:lang w:val="fr-FR"/>
+        </w:rPr>
+      </w:pPr>
+      <w:r>
+        <w:rPr>
+          <w:lang w:val="fr-FR"/>
+        </w:rPr>
+        <w:t>Le résultat de la recherche doit changer en concernant : l’acteur/utilisateur connecté (après le login), donc les droits du groupe d’appartenance (paragraphe 4.2) et la zone de référence (paragraphe 4.1).</w:t>
+      </w:r>
+    </w:p>
+    <w:p>
+      <w:pPr>
+        <w:rPr>
+          <w:lang w:val="fr-FR"/>
+        </w:rPr>
+      </w:pPr>
+      <w:r>
+        <w:rPr>
+          <w:highlight w:val="yellow"/>
+          <w:lang w:val="fr-FR"/>
+        </w:rPr>
+        <w:t xml:space="preserve">La recherche des programmes permet </w:t>
+      </w:r>
+      <w:r>
+        <w:rPr>
+          <w:highlight w:val="yellow"/>
+          <w:lang w:val="fr-FR"/>
+        </w:rPr>
+        <w:t>à l’utilisateur</w:t>
+      </w:r>
+      <w:r>
+        <w:rPr>
+          <w:highlight w:val="yellow"/>
+          <w:lang w:val="fr-FR"/>
+        </w:rPr>
+        <w:t xml:space="preserve"> de voir le statut de validation des programmes.</w:t>
+      </w:r>
+    </w:p>
+    <w:p>
+      <w:pPr>
+        <w:pStyle w:val="Titre3"/>
+        <w:rPr>
+          <w:lang w:val="fr-FR"/>
+        </w:rPr>
+      </w:pPr>
+      <w:bookmarkStart w:id="23" w:name="_Toc446680595"/>
+      <w:r>
+        <w:rPr>
+          <w:lang w:val="fr-FR"/>
+        </w:rPr>
+        <w:t>Filtrage sur le nom de l’agriculteur</w:t>
       </w:r>
       <w:bookmarkEnd w:id="23"/>
-    </w:p>
-    <w:p>
-      <w:pPr>
-        <w:rPr>
-          <w:lang w:val="fr-FR"/>
-        </w:rPr>
-      </w:pPr>
-      <w:r>
-        <w:rPr>
-          <w:highlight w:val="yellow"/>
-          <w:lang w:val="fr-FR"/>
-        </w:rPr>
-        <w:t xml:space="preserve">La recherche des programmes permet </w:t>
-      </w:r>
-      <w:r>
-        <w:rPr>
-          <w:highlight w:val="yellow"/>
-          <w:lang w:val="fr-FR"/>
-        </w:rPr>
-        <w:t>à l’utilisateur</w:t>
-      </w:r>
-      <w:r>
-        <w:rPr>
-          <w:highlight w:val="yellow"/>
-          <w:lang w:val="fr-FR"/>
-        </w:rPr>
-        <w:t xml:space="preserve"> de voir le statut de validation des programmes.</w:t>
-      </w:r>
-    </w:p>
-    <w:p>
-      <w:pPr>
-        <w:pStyle w:val="Titre3"/>
-        <w:rPr>
-          <w:lang w:val="fr-FR"/>
-        </w:rPr>
-      </w:pPr>
-      <w:bookmarkStart w:id="24" w:name="_Toc446680595"/>
-      <w:r>
-        <w:rPr>
-          <w:lang w:val="fr-FR"/>
-        </w:rPr>
-        <w:t>Filtrage sur le nom de l’agriculteur</w:t>
-      </w:r>
-      <w:bookmarkEnd w:id="24"/>
     </w:p>
     <w:p>
       <w:pPr>
@@ -7210,19 +7847,18 @@
           <w:noProof/>
           <w:lang w:eastAsia="en-GB"/>
         </w:rPr>
-        <w:lastRenderedPageBreak/>
         <mc:AlternateContent>
           <mc:Choice Requires="wps">
             <w:drawing>
-              <wp:anchor distT="0" distB="0" distL="114300" distR="114300" simplePos="0" relativeHeight="251662336" behindDoc="0" locked="0" layoutInCell="1" allowOverlap="1" wp14:anchorId="0750BC02" wp14:editId="3F493C51">
+              <wp:anchor distT="0" distB="0" distL="114300" distR="114300" simplePos="0" relativeHeight="251662336" behindDoc="0" locked="0" layoutInCell="1" allowOverlap="1" wp14:anchorId="37B913C0" wp14:editId="523774AE">
                 <wp:simplePos x="0" y="0"/>
                 <wp:positionH relativeFrom="column">
-                  <wp:posOffset>4691882</wp:posOffset>
+                  <wp:posOffset>4823460</wp:posOffset>
                 </wp:positionH>
                 <wp:positionV relativeFrom="paragraph">
-                  <wp:posOffset>1279879</wp:posOffset>
+                  <wp:posOffset>498475</wp:posOffset>
                 </wp:positionV>
-                <wp:extent cx="1679944" cy="478466"/>
+                <wp:extent cx="1679575" cy="478155"/>
                 <wp:effectExtent l="0" t="0" r="15875" b="17145"/>
                 <wp:wrapNone/>
                 <wp:docPr id="307" name="Zone de texte 2"/>
@@ -7238,7 +7874,7 @@
                       <wps:spPr bwMode="auto">
                         <a:xfrm>
                           <a:off x="0" y="0"/>
-                          <a:ext cx="1679944" cy="478466"/>
+                          <a:ext cx="1679575" cy="478155"/>
                         </a:xfrm>
                         <a:prstGeom prst="rect">
                           <a:avLst/>
@@ -7293,7 +7929,7 @@
                 <v:stroke joinstyle="miter"/>
                 <v:path gradientshapeok="t" o:connecttype="rect"/>
               </v:shapetype>
-              <v:shape id="Zone de texte 2" o:spid="_x0000_s1026" type="#_x0000_t202" style="position:absolute;left:0;text-align:left;margin-left:369.45pt;margin-top:100.8pt;width:132.3pt;height:37.65pt;z-index:251662336;visibility:visible;mso-wrap-style:square;mso-width-percent:0;mso-height-percent:0;mso-wrap-distance-left:9pt;mso-wrap-distance-top:0;mso-wrap-distance-right:9pt;mso-wrap-distance-bottom:0;mso-position-horizontal:absolute;mso-position-horizontal-relative:text;mso-position-vertical:absolute;mso-position-vertical-relative:text;mso-width-percent:0;mso-height-percent:0;mso-width-relative:margin;mso-height-relative:margin;v-text-anchor:top" o:gfxdata="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">
+              <v:shape id="Zone de texte 2" o:spid="_x0000_s1026" type="#_x0000_t202" style="position:absolute;left:0;text-align:left;margin-left:379.8pt;margin-top:39.25pt;width:132.25pt;height:37.65pt;z-index:251662336;visibility:visible;mso-wrap-style:square;mso-width-percent:0;mso-height-percent:0;mso-wrap-distance-left:9pt;mso-wrap-distance-top:0;mso-wrap-distance-right:9pt;mso-wrap-distance-bottom:0;mso-position-horizontal:absolute;mso-position-horizontal-relative:text;mso-position-vertical:absolute;mso-position-vertical-relative:text;mso-width-percent:0;mso-height-percent:0;mso-width-relative:margin;mso-height-relative:margin;v-text-anchor:top" o:gfxdata="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">
                 <v:textbox>
                   <w:txbxContent>
                     <w:p>
@@ -7324,15 +7960,15 @@
         <mc:AlternateContent>
           <mc:Choice Requires="wps">
             <w:drawing>
-              <wp:anchor distT="0" distB="0" distL="114300" distR="114300" simplePos="0" relativeHeight="251660288" behindDoc="0" locked="0" layoutInCell="1" allowOverlap="1" wp14:anchorId="779BD3FA" wp14:editId="302014E2">
+              <wp:anchor distT="0" distB="0" distL="114300" distR="114300" simplePos="0" relativeHeight="251660288" behindDoc="0" locked="0" layoutInCell="1" allowOverlap="1" wp14:anchorId="436FD514" wp14:editId="344E37A2">
                 <wp:simplePos x="0" y="0"/>
                 <wp:positionH relativeFrom="column">
-                  <wp:posOffset>1393382</wp:posOffset>
+                  <wp:posOffset>1336040</wp:posOffset>
                 </wp:positionH>
                 <wp:positionV relativeFrom="paragraph">
-                  <wp:posOffset>1386205</wp:posOffset>
+                  <wp:posOffset>595630</wp:posOffset>
                 </wp:positionV>
-                <wp:extent cx="3485071" cy="163902"/>
+                <wp:extent cx="3484880" cy="163830"/>
                 <wp:effectExtent l="0" t="0" r="20320" b="26670"/>
                 <wp:wrapNone/>
                 <wp:docPr id="26" name="Ellipse 26"/>
@@ -7344,7 +7980,7 @@
                       <wps:spPr>
                         <a:xfrm>
                           <a:off x="0" y="0"/>
-                          <a:ext cx="3485071" cy="163902"/>
+                          <a:ext cx="3484880" cy="163830"/>
                         </a:xfrm>
                         <a:prstGeom prst="ellipse">
                           <a:avLst/>
@@ -7385,7 +8021,7 @@
           </mc:Choice>
           <mc:Fallback>
             <w:pict>
-              <v:oval id="Ellipse 26" o:spid="_x0000_s1026" style="position:absolute;margin-left:109.7pt;margin-top:109.15pt;width:274.4pt;height:12.9pt;z-index:251660288;visibility:visible;mso-wrap-style:square;mso-width-percent:0;mso-height-percent:0;mso-wrap-distance-left:9pt;mso-wrap-distance-top:0;mso-wrap-distance-right:9pt;mso-wrap-distance-bottom:0;mso-position-horizontal:absolute;mso-position-horizontal-relative:text;mso-position-vertical:absolute;mso-position-vertical-relative:text;mso-width-percent:0;mso-height-percent:0;mso-width-relative:margin;mso-height-relative:margin;v-text-anchor:middle" o:gfxdata="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" filled="f" strokecolor="#f79646 [3209]" strokeweight="2pt"/>
+              <v:oval id="Ellipse 26" o:spid="_x0000_s1026" style="position:absolute;margin-left:105.2pt;margin-top:46.9pt;width:274.4pt;height:12.9pt;z-index:251660288;visibility:visible;mso-wrap-style:square;mso-width-percent:0;mso-height-percent:0;mso-wrap-distance-left:9pt;mso-wrap-distance-top:0;mso-wrap-distance-right:9pt;mso-wrap-distance-bottom:0;mso-position-horizontal:absolute;mso-position-horizontal-relative:text;mso-position-vertical:absolute;mso-position-vertical-relative:text;mso-width-percent:0;mso-height-percent:0;mso-width-relative:margin;mso-height-relative:margin;v-text-anchor:middle" o:gfxdata="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" filled="f" strokecolor="#f79646 [3209]" strokeweight="2pt"/>
             </w:pict>
           </mc:Fallback>
         </mc:AlternateContent>
@@ -7411,7 +8047,7 @@
                     <pic:cNvPicPr/>
                   </pic:nvPicPr>
                   <pic:blipFill>
-                    <a:blip r:embed="rId18">
+                    <a:blip r:embed="rId20">
                       <a:extLst>
                         <a:ext uri="{28A0092B-C50C-407E-A947-70E740481C1C}">
                           <a14:useLocalDpi xmlns:a14="http://schemas.microsoft.com/office/drawing/2010/main" val="0"/>
@@ -7588,7 +8224,7 @@
                     <pic:cNvPicPr/>
                   </pic:nvPicPr>
                   <pic:blipFill>
-                    <a:blip r:embed="rId19">
+                    <a:blip r:embed="rId21">
                       <a:extLst>
                         <a:ext uri="{28A0092B-C50C-407E-A947-70E740481C1C}">
                           <a14:useLocalDpi xmlns:a14="http://schemas.microsoft.com/office/drawing/2010/main" val="0"/>
@@ -7626,6 +8262,7 @@
           <w:noProof/>
           <w:lang w:eastAsia="en-GB"/>
         </w:rPr>
+        <w:lastRenderedPageBreak/>
         <mc:AlternateContent>
           <mc:Choice Requires="wps">
             <w:drawing>
@@ -7768,12 +8405,11 @@
           <w:lang w:val="fr-FR"/>
         </w:rPr>
       </w:pPr>
-      <w:bookmarkStart w:id="25" w:name="_Toc446680596"/>
-      <w:r>
-        <w:rPr>
-          <w:lang w:val="fr-FR"/>
-        </w:rPr>
-        <w:lastRenderedPageBreak/>
+      <w:bookmarkStart w:id="24" w:name="_Toc446680596"/>
+      <w:r>
+        <w:rPr>
+          <w:lang w:val="fr-FR"/>
+        </w:rPr>
         <w:t xml:space="preserve">Gestion des </w:t>
       </w:r>
       <w:proofErr w:type="spellStart"/>
@@ -7783,7 +8419,7 @@
         </w:rPr>
         <w:t>resultat</w:t>
       </w:r>
-      <w:bookmarkEnd w:id="25"/>
+      <w:bookmarkEnd w:id="24"/>
       <w:proofErr w:type="spellEnd"/>
     </w:p>
     <w:p>
@@ -7857,7 +8493,7 @@
                     <pic:cNvPicPr/>
                   </pic:nvPicPr>
                   <pic:blipFill>
-                    <a:blip r:embed="rId19">
+                    <a:blip r:embed="rId21">
                       <a:extLst>
                         <a:ext uri="{28A0092B-C50C-407E-A947-70E740481C1C}">
                           <a14:useLocalDpi xmlns:a14="http://schemas.microsoft.com/office/drawing/2010/main" val="0"/>
@@ -7898,14 +8534,14 @@
           <w:lang w:val="fr-FR"/>
         </w:rPr>
       </w:pPr>
-      <w:bookmarkStart w:id="26" w:name="_Toc446680597"/>
+      <w:bookmarkStart w:id="25" w:name="_Toc446680597"/>
       <w:r>
         <w:rPr>
           <w:lang w:val="fr-FR"/>
         </w:rPr>
         <w:t>Validation Multiple</w:t>
       </w:r>
-      <w:bookmarkEnd w:id="26"/>
+      <w:bookmarkEnd w:id="25"/>
     </w:p>
     <w:p>
       <w:pPr>
@@ -7985,6 +8621,7 @@
           <w:noProof/>
           <w:lang w:eastAsia="en-GB"/>
         </w:rPr>
+        <w:lastRenderedPageBreak/>
         <w:drawing>
           <wp:inline distT="0" distB="0" distL="0" distR="0" wp14:anchorId="4327B59F" wp14:editId="656F60F6">
             <wp:extent cx="6113780" cy="2700655"/>
@@ -8003,7 +8640,7 @@
                     </pic:cNvPicPr>
                   </pic:nvPicPr>
                   <pic:blipFill>
-                    <a:blip r:embed="rId20">
+                    <a:blip r:embed="rId22">
                       <a:extLst>
                         <a:ext uri="{28A0092B-C50C-407E-A947-70E740481C1C}">
                           <a14:useLocalDpi xmlns:a14="http://schemas.microsoft.com/office/drawing/2010/main" val="0"/>
@@ -8073,7 +8710,6 @@
           <w:highlight w:val="green"/>
           <w:lang w:val="fr-FR"/>
         </w:rPr>
-        <w:lastRenderedPageBreak/>
         <w:t xml:space="preserve">Le </w:t>
       </w:r>
       <w:proofErr w:type="spellStart"/>
@@ -8259,7 +8895,7 @@
                     <pic:cNvPicPr/>
                   </pic:nvPicPr>
                   <pic:blipFill>
-                    <a:blip r:embed="rId21">
+                    <a:blip r:embed="rId23">
                       <a:extLst>
                         <a:ext uri="{28A0092B-C50C-407E-A947-70E740481C1C}">
                           <a14:useLocalDpi xmlns:a14="http://schemas.microsoft.com/office/drawing/2010/main" val="0"/>
@@ -8472,14 +9108,15 @@
           <w:lang w:val="fr-FR"/>
         </w:rPr>
       </w:pPr>
-      <w:bookmarkStart w:id="27" w:name="_Toc446680598"/>
-      <w:r>
-        <w:rPr>
-          <w:lang w:val="fr-FR"/>
-        </w:rPr>
+      <w:bookmarkStart w:id="26" w:name="_Toc446680598"/>
+      <w:r>
+        <w:rPr>
+          <w:lang w:val="fr-FR"/>
+        </w:rPr>
+        <w:lastRenderedPageBreak/>
         <w:t>Rapports</w:t>
       </w:r>
-      <w:bookmarkEnd w:id="27"/>
+      <w:bookmarkEnd w:id="26"/>
     </w:p>
     <w:p>
       <w:pPr>
@@ -8692,7 +9329,7 @@
           <w:lang w:val="fr-FR"/>
         </w:rPr>
       </w:pPr>
-      <w:bookmarkStart w:id="28" w:name="_Toc446680599"/>
+      <w:bookmarkStart w:id="27" w:name="_Toc446680599"/>
       <w:r>
         <w:rPr>
           <w:lang w:val="fr-FR"/>
@@ -8726,7 +9363,7 @@
         </w:rPr>
         <w:t>Departement</w:t>
       </w:r>
-      <w:bookmarkEnd w:id="28"/>
+      <w:bookmarkEnd w:id="27"/>
       <w:proofErr w:type="spellEnd"/>
     </w:p>
     <w:p>
@@ -8856,7 +9493,6 @@
           <w:noProof/>
           <w:lang w:eastAsia="en-GB"/>
         </w:rPr>
-        <w:lastRenderedPageBreak/>
         <mc:AlternateContent>
           <mc:Choice Requires="wps">
             <w:drawing>
@@ -9121,7 +9757,7 @@
                     <pic:cNvPicPr/>
                   </pic:nvPicPr>
                   <pic:blipFill>
-                    <a:blip r:embed="rId22">
+                    <a:blip r:embed="rId24">
                       <a:extLst>
                         <a:ext uri="{28A0092B-C50C-407E-A947-70E740481C1C}">
                           <a14:useLocalDpi xmlns:a14="http://schemas.microsoft.com/office/drawing/2010/main" val="0"/>
@@ -9353,6 +9989,30 @@
           <w:lang w:val="fr-FR"/>
         </w:rPr>
       </w:pPr>
+      <w:r>
+        <w:rPr>
+          <w:b/>
+          <w:sz w:val="44"/>
+          <w:szCs w:val="44"/>
+          <w:highlight w:val="cyan"/>
+          <w:lang w:val="fr-FR"/>
+        </w:rPr>
+        <w:t>Un log doit enregistrer tous le changement (POUR TOUTES LES SECTIONS)</w:t>
+      </w:r>
+      <w:r>
+        <w:rPr>
+          <w:highlight w:val="cyan"/>
+          <w:lang w:val="fr-FR"/>
+        </w:rPr>
+        <w:t>.</w:t>
+      </w:r>
+    </w:p>
+    <w:p>
+      <w:pPr>
+        <w:rPr>
+          <w:lang w:val="fr-FR"/>
+        </w:rPr>
+      </w:pPr>
     </w:p>
     <w:sectPr>
       <w:pgSz w:w="11906" w:h="16838"/>
@@ -9453,9 +10113,9 @@
     </w:lvl>
   </w:abstractNum>
   <w:abstractNum w:abstractNumId="1">
-    <w:nsid w:val="0AAE63C8"/>
+    <w:nsid w:val="0987416E"/>
     <w:multiLevelType w:val="hybridMultilevel"/>
-    <w:tmpl w:val="81E480FA"/>
+    <w:tmpl w:val="D4CAFBFE"/>
     <w:lvl w:ilvl="0" w:tplc="08090001">
       <w:start w:val="1"/>
       <w:numFmt w:val="bullet"/>
@@ -9566,9 +10226,9 @@
     </w:lvl>
   </w:abstractNum>
   <w:abstractNum w:abstractNumId="2">
-    <w:nsid w:val="0F8E698E"/>
+    <w:nsid w:val="0AAE63C8"/>
     <w:multiLevelType w:val="hybridMultilevel"/>
-    <w:tmpl w:val="9A5AFBCA"/>
+    <w:tmpl w:val="81E480FA"/>
     <w:lvl w:ilvl="0" w:tplc="08090001">
       <w:start w:val="1"/>
       <w:numFmt w:val="bullet"/>
@@ -9679,6 +10339,119 @@
     </w:lvl>
   </w:abstractNum>
   <w:abstractNum w:abstractNumId="3">
+    <w:nsid w:val="0F8E698E"/>
+    <w:multiLevelType w:val="hybridMultilevel"/>
+    <w:tmpl w:val="9A5AFBCA"/>
+    <w:lvl w:ilvl="0" w:tplc="08090001">
+      <w:start w:val="1"/>
+      <w:numFmt w:val="bullet"/>
+      <w:lvlText w:val=""/>
+      <w:lvlJc w:val="left"/>
+      <w:pPr>
+        <w:ind w:left="720" w:hanging="360"/>
+      </w:pPr>
+      <w:rPr>
+        <w:rFonts w:ascii="Symbol" w:hAnsi="Symbol" w:hint="default"/>
+      </w:rPr>
+    </w:lvl>
+    <w:lvl w:ilvl="1" w:tplc="08090003" w:tentative="1">
+      <w:start w:val="1"/>
+      <w:numFmt w:val="bullet"/>
+      <w:lvlText w:val="o"/>
+      <w:lvlJc w:val="left"/>
+      <w:pPr>
+        <w:ind w:left="1440" w:hanging="360"/>
+      </w:pPr>
+      <w:rPr>
+        <w:rFonts w:ascii="Courier New" w:hAnsi="Courier New" w:cs="Courier New" w:hint="default"/>
+      </w:rPr>
+    </w:lvl>
+    <w:lvl w:ilvl="2" w:tplc="08090005" w:tentative="1">
+      <w:start w:val="1"/>
+      <w:numFmt w:val="bullet"/>
+      <w:lvlText w:val=""/>
+      <w:lvlJc w:val="left"/>
+      <w:pPr>
+        <w:ind w:left="2160" w:hanging="360"/>
+      </w:pPr>
+      <w:rPr>
+        <w:rFonts w:ascii="Wingdings" w:hAnsi="Wingdings" w:hint="default"/>
+      </w:rPr>
+    </w:lvl>
+    <w:lvl w:ilvl="3" w:tplc="08090001" w:tentative="1">
+      <w:start w:val="1"/>
+      <w:numFmt w:val="bullet"/>
+      <w:lvlText w:val=""/>
+      <w:lvlJc w:val="left"/>
+      <w:pPr>
+        <w:ind w:left="2880" w:hanging="360"/>
+      </w:pPr>
+      <w:rPr>
+        <w:rFonts w:ascii="Symbol" w:hAnsi="Symbol" w:hint="default"/>
+      </w:rPr>
+    </w:lvl>
+    <w:lvl w:ilvl="4" w:tplc="08090003" w:tentative="1">
+      <w:start w:val="1"/>
+      <w:numFmt w:val="bullet"/>
+      <w:lvlText w:val="o"/>
+      <w:lvlJc w:val="left"/>
+      <w:pPr>
+        <w:ind w:left="3600" w:hanging="360"/>
+      </w:pPr>
+      <w:rPr>
+        <w:rFonts w:ascii="Courier New" w:hAnsi="Courier New" w:cs="Courier New" w:hint="default"/>
+      </w:rPr>
+    </w:lvl>
+    <w:lvl w:ilvl="5" w:tplc="08090005" w:tentative="1">
+      <w:start w:val="1"/>
+      <w:numFmt w:val="bullet"/>
+      <w:lvlText w:val=""/>
+      <w:lvlJc w:val="left"/>
+      <w:pPr>
+        <w:ind w:left="4320" w:hanging="360"/>
+      </w:pPr>
+      <w:rPr>
+        <w:rFonts w:ascii="Wingdings" w:hAnsi="Wingdings" w:hint="default"/>
+      </w:rPr>
+    </w:lvl>
+    <w:lvl w:ilvl="6" w:tplc="08090001" w:tentative="1">
+      <w:start w:val="1"/>
+      <w:numFmt w:val="bullet"/>
+      <w:lvlText w:val=""/>
+      <w:lvlJc w:val="left"/>
+      <w:pPr>
+        <w:ind w:left="5040" w:hanging="360"/>
+      </w:pPr>
+      <w:rPr>
+        <w:rFonts w:ascii="Symbol" w:hAnsi="Symbol" w:hint="default"/>
+      </w:rPr>
+    </w:lvl>
+    <w:lvl w:ilvl="7" w:tplc="08090003" w:tentative="1">
+      <w:start w:val="1"/>
+      <w:numFmt w:val="bullet"/>
+      <w:lvlText w:val="o"/>
+      <w:lvlJc w:val="left"/>
+      <w:pPr>
+        <w:ind w:left="5760" w:hanging="360"/>
+      </w:pPr>
+      <w:rPr>
+        <w:rFonts w:ascii="Courier New" w:hAnsi="Courier New" w:cs="Courier New" w:hint="default"/>
+      </w:rPr>
+    </w:lvl>
+    <w:lvl w:ilvl="8" w:tplc="08090005" w:tentative="1">
+      <w:start w:val="1"/>
+      <w:numFmt w:val="bullet"/>
+      <w:lvlText w:val=""/>
+      <w:lvlJc w:val="left"/>
+      <w:pPr>
+        <w:ind w:left="6480" w:hanging="360"/>
+      </w:pPr>
+      <w:rPr>
+        <w:rFonts w:ascii="Wingdings" w:hAnsi="Wingdings" w:hint="default"/>
+      </w:rPr>
+    </w:lvl>
+  </w:abstractNum>
+  <w:abstractNum w:abstractNumId="4">
     <w:nsid w:val="1CF34B68"/>
     <w:multiLevelType w:val="hybridMultilevel"/>
     <w:tmpl w:val="D3A84CC6"/>
@@ -9764,7 +10537,7 @@
       </w:pPr>
     </w:lvl>
   </w:abstractNum>
-  <w:abstractNum w:abstractNumId="4">
+  <w:abstractNum w:abstractNumId="5">
     <w:nsid w:val="2E967D5A"/>
     <w:multiLevelType w:val="hybridMultilevel"/>
     <w:tmpl w:val="813C599E"/>
@@ -9850,7 +10623,7 @@
       </w:pPr>
     </w:lvl>
   </w:abstractNum>
-  <w:abstractNum w:abstractNumId="5">
+  <w:abstractNum w:abstractNumId="6">
     <w:nsid w:val="32412B11"/>
     <w:multiLevelType w:val="multilevel"/>
     <w:tmpl w:val="F8824996"/>
@@ -9936,7 +10709,7 @@
       </w:pPr>
     </w:lvl>
   </w:abstractNum>
-  <w:abstractNum w:abstractNumId="6">
+  <w:abstractNum w:abstractNumId="7">
     <w:nsid w:val="54EE0719"/>
     <w:multiLevelType w:val="multilevel"/>
     <w:tmpl w:val="0410001F"/>
@@ -10022,7 +10795,7 @@
       </w:pPr>
     </w:lvl>
   </w:abstractNum>
-  <w:abstractNum w:abstractNumId="7">
+  <w:abstractNum w:abstractNumId="8">
     <w:nsid w:val="55212A35"/>
     <w:multiLevelType w:val="hybridMultilevel"/>
     <w:tmpl w:val="D3A84CC6"/>
@@ -10108,7 +10881,7 @@
       </w:pPr>
     </w:lvl>
   </w:abstractNum>
-  <w:abstractNum w:abstractNumId="8">
+  <w:abstractNum w:abstractNumId="9">
     <w:nsid w:val="5CF151F3"/>
     <w:multiLevelType w:val="multilevel"/>
     <w:tmpl w:val="04100025"/>
@@ -10204,30 +10977,33 @@
     </w:lvl>
   </w:abstractNum>
   <w:num w:numId="1">
-    <w:abstractNumId w:val="5"/>
+    <w:abstractNumId w:val="6"/>
   </w:num>
   <w:num w:numId="2">
-    <w:abstractNumId w:val="6"/>
+    <w:abstractNumId w:val="7"/>
   </w:num>
   <w:num w:numId="3">
-    <w:abstractNumId w:val="8"/>
+    <w:abstractNumId w:val="9"/>
   </w:num>
   <w:num w:numId="4">
-    <w:abstractNumId w:val="7"/>
+    <w:abstractNumId w:val="8"/>
   </w:num>
   <w:num w:numId="5">
     <w:abstractNumId w:val="0"/>
   </w:num>
   <w:num w:numId="6">
+    <w:abstractNumId w:val="5"/>
+  </w:num>
+  <w:num w:numId="7">
     <w:abstractNumId w:val="4"/>
   </w:num>
-  <w:num w:numId="7">
+  <w:num w:numId="8">
     <w:abstractNumId w:val="3"/>
   </w:num>
-  <w:num w:numId="8">
+  <w:num w:numId="9">
     <w:abstractNumId w:val="2"/>
   </w:num>
-  <w:num w:numId="9">
+  <w:num w:numId="10">
     <w:abstractNumId w:val="1"/>
   </w:num>
 </w:numbering>
@@ -10479,7 +11255,6 @@
     <w:next w:val="Normal"/>
     <w:link w:val="Titre4Car"/>
     <w:uiPriority w:val="9"/>
-    <w:semiHidden/>
     <w:unhideWhenUsed/>
     <w:qFormat/>
     <w:rsid w:val="00734378"/>
@@ -10751,7 +11526,6 @@
     <w:basedOn w:val="Policepardfaut"/>
     <w:link w:val="Titre4"/>
     <w:uiPriority w:val="9"/>
-    <w:semiHidden/>
     <w:rsid w:val="00734378"/>
     <w:rPr>
       <w:rFonts w:asciiTheme="majorHAnsi" w:eastAsiaTheme="majorEastAsia" w:hAnsiTheme="majorHAnsi" w:cstheme="majorBidi"/>
@@ -11244,7 +12018,6 @@
     <w:next w:val="Normal"/>
     <w:link w:val="Titre4Car"/>
     <w:uiPriority w:val="9"/>
-    <w:semiHidden/>
     <w:unhideWhenUsed/>
     <w:qFormat/>
     <w:rsid w:val="00734378"/>
@@ -11516,7 +12289,6 @@
     <w:basedOn w:val="Policepardfaut"/>
     <w:link w:val="Titre4"/>
     <w:uiPriority w:val="9"/>
-    <w:semiHidden/>
     <w:rsid w:val="00734378"/>
     <w:rPr>
       <w:rFonts w:asciiTheme="majorHAnsi" w:eastAsiaTheme="majorEastAsia" w:hAnsiTheme="majorHAnsi" w:cstheme="majorBidi"/>
@@ -12053,7 +12825,7 @@
 </file>
 
 <file path=customXml/itemProps1.xml><?xml version="1.0" encoding="utf-8"?>
-<ds:datastoreItem xmlns:ds="http://schemas.openxmlformats.org/officeDocument/2006/customXml" ds:itemID="{F0951633-A09C-4FFE-BED3-A8C004673AB7}">
+<ds:datastoreItem xmlns:ds="http://schemas.openxmlformats.org/officeDocument/2006/customXml" ds:itemID="{1C5DA4E9-43C6-42DA-8EAC-C932B75BED16}">
   <ds:schemaRefs>
     <ds:schemaRef ds:uri="http://schemas.openxmlformats.org/officeDocument/2006/bibliography"/>
   </ds:schemaRefs>

</xml_diff>